<commit_message>
clean up more clean up
</commit_message>
<xml_diff>
--- a/Team35.docx
+++ b/Team35.docx
@@ -361,21 +361,7 @@
         <w:spacing w:before="0" w:after="150"/>
         <w:ind w:left="0" w:right="0" w:hanging="0"/>
         <w:jc w:val="left"/>
-        <w:rPr>
-          <w:rFonts w:ascii="DejaVu Serif" w:hAnsi="DejaVu Serif" w:cs="arial;sans-serif"/>
-          <w:b w:val="false"/>
-          <w:b w:val="false"/>
-          <w:bCs w:val="false"/>
-          <w:i w:val="false"/>
-          <w:i w:val="false"/>
-          <w:caps w:val="false"/>
-          <w:smallCaps w:val="false"/>
-          <w:color w:val="222222"/>
-          <w:spacing w:val="0"/>
-          <w:sz w:val="24"/>
-          <w:szCs w:val="24"/>
-          <w:u w:val="none"/>
-        </w:rPr>
+        <w:rPr/>
       </w:pPr>
       <w:r>
         <w:rPr>
@@ -394,7 +380,74 @@
           <w:u w:val="none"/>
           <w:vertAlign w:val="baseline"/>
         </w:rPr>
-        <w:t>4. Architecture Notes</w:t>
+        <w:t xml:space="preserve">4. Architecture </w:t>
+      </w:r>
+      <w:r>
+        <w:rPr>
+          <w:rFonts w:cs="arial;sans-serif"/>
+          <w:b w:val="false"/>
+          <w:bCs w:val="false"/>
+          <w:i w:val="false"/>
+          <w:caps w:val="false"/>
+          <w:smallCaps w:val="false"/>
+          <w:color w:val="222222"/>
+          <w:spacing w:val="0"/>
+          <w:position w:val="0"/>
+          <w:sz w:val="24"/>
+          <w:sz w:val="24"/>
+          <w:szCs w:val="24"/>
+          <w:u w:val="none"/>
+          <w:vertAlign w:val="baseline"/>
+        </w:rPr>
+        <w:t>n</w:t>
+      </w:r>
+      <w:r>
+        <w:rPr>
+          <w:rFonts w:cs="arial;sans-serif"/>
+          <w:b w:val="false"/>
+          <w:bCs w:val="false"/>
+          <w:i w:val="false"/>
+          <w:caps w:val="false"/>
+          <w:smallCaps w:val="false"/>
+          <w:color w:val="222222"/>
+          <w:spacing w:val="0"/>
+          <w:position w:val="0"/>
+          <w:sz w:val="24"/>
+          <w:sz w:val="24"/>
+          <w:szCs w:val="24"/>
+          <w:u w:val="none"/>
+          <w:vertAlign w:val="baseline"/>
+        </w:rPr>
+        <w:t>otes</w:t>
+      </w:r>
+    </w:p>
+    <w:p>
+      <w:pPr>
+        <w:pStyle w:val="Normal"/>
+        <w:widowControl/>
+        <w:spacing w:before="0" w:after="150"/>
+        <w:ind w:left="0" w:right="0" w:hanging="0"/>
+        <w:jc w:val="left"/>
+        <w:rPr/>
+      </w:pPr>
+      <w:r>
+        <w:rPr>
+          <w:rFonts w:cs="arial;sans-serif"/>
+          <w:b w:val="false"/>
+          <w:bCs w:val="false"/>
+          <w:i w:val="false"/>
+          <w:caps w:val="false"/>
+          <w:smallCaps w:val="false"/>
+          <w:color w:val="222222"/>
+          <w:spacing w:val="0"/>
+          <w:position w:val="0"/>
+          <w:sz w:val="24"/>
+          <w:sz w:val="24"/>
+          <w:szCs w:val="24"/>
+          <w:u w:val="none"/>
+          <w:vertAlign w:val="baseline"/>
+        </w:rPr>
+        <w:t>5. Interaction diagrams</w:t>
       </w:r>
     </w:p>
     <w:p>
@@ -1339,62 +1392,9 @@
     </w:p>
     <w:p>
       <w:pPr>
-        <w:pStyle w:val="TextBody"/>
-        <w:spacing w:lineRule="auto" w:line="276" w:before="0" w:after="140"/>
-        <w:rPr/>
-      </w:pPr>
-      <w:r>
-        <w:rPr/>
-      </w:r>
-    </w:p>
-    <w:p>
-      <w:pPr>
-        <w:pStyle w:val="TextBody"/>
-        <w:spacing w:lineRule="auto" w:line="276" w:before="0" w:after="140"/>
-        <w:rPr/>
-      </w:pPr>
-      <w:r>
-        <w:rPr/>
-      </w:r>
-    </w:p>
-    <w:p>
-      <w:pPr>
-        <w:pStyle w:val="TextBody"/>
-        <w:spacing w:lineRule="auto" w:line="276" w:before="0" w:after="140"/>
-        <w:rPr/>
-      </w:pPr>
-      <w:r>
-        <w:rPr/>
-      </w:r>
-    </w:p>
-    <w:p>
-      <w:pPr>
-        <w:pStyle w:val="TextBody"/>
-        <w:spacing w:lineRule="auto" w:line="276" w:before="0" w:after="140"/>
-        <w:rPr/>
-      </w:pPr>
-      <w:r>
-        <w:rPr/>
-      </w:r>
-    </w:p>
-    <w:p>
-      <w:pPr>
-        <w:pStyle w:val="TextBody"/>
-        <w:spacing w:lineRule="auto" w:line="276" w:before="0" w:after="140"/>
-        <w:rPr/>
-      </w:pPr>
-      <w:r>
-        <w:rPr/>
-      </w:r>
-    </w:p>
-    <w:p>
-      <w:pPr>
         <w:pStyle w:val="Normal"/>
         <w:jc w:val="center"/>
-        <w:rPr>
-          <w:sz w:val="28"/>
-          <w:szCs w:val="28"/>
-        </w:rPr>
+        <w:rPr/>
       </w:pPr>
       <w:r>
         <w:rPr>
@@ -3300,23 +3300,7 @@
             <w:pPr>
               <w:pStyle w:val="TableContents"/>
               <w:jc w:val="left"/>
-              <w:rPr>
-                <w:rFonts w:cs="DejaVu Serif"/>
-                <w:b/>
-                <w:b/>
-                <w:bCs/>
-                <w:i w:val="false"/>
-                <w:i w:val="false"/>
-                <w:iCs w:val="false"/>
-                <w:strike w:val="false"/>
-                <w:dstrike w:val="false"/>
-                <w:outline w:val="false"/>
-                <w:shadow w:val="false"/>
-                <w:color w:val="000000"/>
-                <w:sz w:val="24"/>
-                <w:szCs w:val="24"/>
-                <w:u w:val="none"/>
-              </w:rPr>
+              <w:rPr/>
             </w:pPr>
             <w:r>
               <w:rPr>
@@ -6904,7 +6888,7 @@
     </w:p>
     <w:tbl>
       <w:tblPr>
-        <w:tblW w:w="10022" w:type="dxa"/>
+        <w:tblW w:w="10080" w:type="dxa"/>
         <w:jc w:val="left"/>
         <w:tblInd w:w="0" w:type="dxa"/>
         <w:tblBorders>
@@ -6922,7 +6906,7 @@
       </w:tblPr>
       <w:tblGrid>
         <w:gridCol w:w="4985"/>
-        <w:gridCol w:w="5036"/>
+        <w:gridCol w:w="5095"/>
       </w:tblGrid>
       <w:tr>
         <w:trPr/>
@@ -6981,7 +6965,7 @@
         </w:tc>
         <w:tc>
           <w:tcPr>
-            <w:tcW w:w="5036" w:type="dxa"/>
+            <w:tcW w:w="5095" w:type="dxa"/>
             <w:tcBorders>
               <w:top w:val="single" w:sz="4" w:space="0" w:color="000001"/>
               <w:left w:val="single" w:sz="4" w:space="0" w:color="000001"/>
@@ -7092,7 +7076,7 @@
         </w:tc>
         <w:tc>
           <w:tcPr>
-            <w:tcW w:w="5036" w:type="dxa"/>
+            <w:tcW w:w="5095" w:type="dxa"/>
             <w:tcBorders>
               <w:top w:val="single" w:sz="4" w:space="0" w:color="000001"/>
               <w:left w:val="single" w:sz="4" w:space="0" w:color="000001"/>
@@ -7203,7 +7187,7 @@
         </w:tc>
         <w:tc>
           <w:tcPr>
-            <w:tcW w:w="5036" w:type="dxa"/>
+            <w:tcW w:w="5095" w:type="dxa"/>
             <w:tcBorders>
               <w:top w:val="single" w:sz="4" w:space="0" w:color="000001"/>
               <w:left w:val="single" w:sz="4" w:space="0" w:color="000001"/>
@@ -7314,7 +7298,7 @@
         </w:tc>
         <w:tc>
           <w:tcPr>
-            <w:tcW w:w="5036" w:type="dxa"/>
+            <w:tcW w:w="5095" w:type="dxa"/>
             <w:tcBorders>
               <w:top w:val="single" w:sz="4" w:space="0" w:color="000001"/>
               <w:left w:val="single" w:sz="4" w:space="0" w:color="000001"/>
@@ -7425,7 +7409,7 @@
         </w:tc>
         <w:tc>
           <w:tcPr>
-            <w:tcW w:w="5036" w:type="dxa"/>
+            <w:tcW w:w="5095" w:type="dxa"/>
             <w:tcBorders>
               <w:top w:val="single" w:sz="4" w:space="0" w:color="000001"/>
               <w:left w:val="single" w:sz="4" w:space="0" w:color="000001"/>
@@ -7536,7 +7520,7 @@
         </w:tc>
         <w:tc>
           <w:tcPr>
-            <w:tcW w:w="5036" w:type="dxa"/>
+            <w:tcW w:w="5095" w:type="dxa"/>
             <w:tcBorders>
               <w:top w:val="single" w:sz="4" w:space="0" w:color="000001"/>
               <w:left w:val="single" w:sz="4" w:space="0" w:color="000001"/>
@@ -7647,7 +7631,7 @@
         </w:tc>
         <w:tc>
           <w:tcPr>
-            <w:tcW w:w="5036" w:type="dxa"/>
+            <w:tcW w:w="5095" w:type="dxa"/>
             <w:tcBorders>
               <w:top w:val="single" w:sz="4" w:space="0" w:color="000001"/>
               <w:left w:val="single" w:sz="4" w:space="0" w:color="000001"/>
@@ -7662,41 +7646,25 @@
             <w:pPr>
               <w:pStyle w:val="TableContents"/>
               <w:jc w:val="left"/>
-              <w:rPr>
-                <w:rFonts w:cs="DejaVu Serif"/>
-                <w:b w:val="false"/>
-                <w:b w:val="false"/>
-                <w:bCs w:val="false"/>
-                <w:i w:val="false"/>
-                <w:i w:val="false"/>
-                <w:iCs w:val="false"/>
-                <w:strike w:val="false"/>
-                <w:dstrike w:val="false"/>
-                <w:outline w:val="false"/>
-                <w:shadow w:val="false"/>
-                <w:color w:val="000000"/>
-                <w:sz w:val="24"/>
-                <w:szCs w:val="24"/>
-                <w:u w:val="none"/>
-              </w:rPr>
-            </w:pPr>
-            <w:r>
-              <w:rPr>
-                <w:rFonts w:cs="DejaVu Serif"/>
-                <w:b w:val="false"/>
-                <w:bCs w:val="false"/>
-                <w:i w:val="false"/>
-                <w:iCs w:val="false"/>
-                <w:strike w:val="false"/>
-                <w:dstrike w:val="false"/>
-                <w:outline w:val="false"/>
-                <w:shadow w:val="false"/>
-                <w:color w:val="000000"/>
-                <w:sz w:val="24"/>
-                <w:szCs w:val="24"/>
-                <w:u w:val="none"/>
-              </w:rPr>
-              <w:t>Setup Quest - A07</w:t>
+              <w:rPr/>
+            </w:pPr>
+            <w:r>
+              <w:rPr>
+                <w:rFonts w:cs="DejaVu Serif"/>
+                <w:b w:val="false"/>
+                <w:bCs w:val="false"/>
+                <w:i w:val="false"/>
+                <w:iCs w:val="false"/>
+                <w:strike w:val="false"/>
+                <w:dstrike w:val="false"/>
+                <w:outline w:val="false"/>
+                <w:shadow w:val="false"/>
+                <w:color w:val="000000"/>
+                <w:sz w:val="24"/>
+                <w:szCs w:val="24"/>
+                <w:u w:val="none"/>
+              </w:rPr>
+              <w:t>Setup Quest -  A07</w:t>
             </w:r>
           </w:p>
         </w:tc>
@@ -7718,23 +7686,7 @@
             <w:pPr>
               <w:pStyle w:val="TableContents"/>
               <w:jc w:val="left"/>
-              <w:rPr>
-                <w:rFonts w:cs="DejaVu Serif"/>
-                <w:b/>
-                <w:b/>
-                <w:bCs/>
-                <w:i w:val="false"/>
-                <w:i w:val="false"/>
-                <w:iCs w:val="false"/>
-                <w:strike w:val="false"/>
-                <w:dstrike w:val="false"/>
-                <w:outline w:val="false"/>
-                <w:shadow w:val="false"/>
-                <w:color w:val="000000"/>
-                <w:sz w:val="24"/>
-                <w:szCs w:val="24"/>
-                <w:u w:val="none"/>
-              </w:rPr>
+              <w:rPr/>
             </w:pPr>
             <w:r>
               <w:rPr>
@@ -7758,7 +7710,7 @@
         </w:tc>
         <w:tc>
           <w:tcPr>
-            <w:tcW w:w="5036" w:type="dxa"/>
+            <w:tcW w:w="5095" w:type="dxa"/>
             <w:tcBorders>
               <w:top w:val="single" w:sz="4" w:space="0" w:color="000001"/>
               <w:left w:val="single" w:sz="4" w:space="0" w:color="000001"/>
@@ -7773,23 +7725,7 @@
             <w:pPr>
               <w:pStyle w:val="TableContents"/>
               <w:jc w:val="left"/>
-              <w:rPr>
-                <w:rFonts w:cs="DejaVu Serif"/>
-                <w:b/>
-                <w:b/>
-                <w:bCs/>
-                <w:i w:val="false"/>
-                <w:i w:val="false"/>
-                <w:iCs w:val="false"/>
-                <w:strike w:val="false"/>
-                <w:dstrike w:val="false"/>
-                <w:outline w:val="false"/>
-                <w:shadow w:val="false"/>
-                <w:color w:val="000000"/>
-                <w:sz w:val="24"/>
-                <w:szCs w:val="24"/>
-                <w:u w:val="none"/>
-              </w:rPr>
+              <w:rPr/>
             </w:pPr>
             <w:r>
               <w:rPr>
@@ -7869,7 +7805,7 @@
         </w:tc>
         <w:tc>
           <w:tcPr>
-            <w:tcW w:w="5036" w:type="dxa"/>
+            <w:tcW w:w="5095" w:type="dxa"/>
             <w:tcBorders>
               <w:top w:val="single" w:sz="4" w:space="0" w:color="000001"/>
               <w:left w:val="single" w:sz="4" w:space="0" w:color="000001"/>
@@ -7980,7 +7916,7 @@
         </w:tc>
         <w:tc>
           <w:tcPr>
-            <w:tcW w:w="5036" w:type="dxa"/>
+            <w:tcW w:w="5095" w:type="dxa"/>
             <w:tcBorders>
               <w:top w:val="single" w:sz="4" w:space="0" w:color="000001"/>
               <w:left w:val="single" w:sz="4" w:space="0" w:color="000001"/>
@@ -8091,7 +8027,7 @@
         </w:tc>
         <w:tc>
           <w:tcPr>
-            <w:tcW w:w="5036" w:type="dxa"/>
+            <w:tcW w:w="5095" w:type="dxa"/>
             <w:tcBorders>
               <w:top w:val="single" w:sz="4" w:space="0" w:color="000001"/>
               <w:left w:val="single" w:sz="4" w:space="0" w:color="000001"/>
@@ -8202,7 +8138,7 @@
         </w:tc>
         <w:tc>
           <w:tcPr>
-            <w:tcW w:w="5036" w:type="dxa"/>
+            <w:tcW w:w="5095" w:type="dxa"/>
             <w:tcBorders>
               <w:top w:val="single" w:sz="4" w:space="0" w:color="000001"/>
               <w:left w:val="single" w:sz="4" w:space="0" w:color="000001"/>
@@ -8395,7 +8331,7 @@
         </w:tc>
         <w:tc>
           <w:tcPr>
-            <w:tcW w:w="5036" w:type="dxa"/>
+            <w:tcW w:w="5095" w:type="dxa"/>
             <w:tcBorders>
               <w:top w:val="single" w:sz="4" w:space="0" w:color="000001"/>
               <w:left w:val="single" w:sz="4" w:space="0" w:color="000001"/>
@@ -8506,7 +8442,7 @@
         </w:tc>
         <w:tc>
           <w:tcPr>
-            <w:tcW w:w="5036" w:type="dxa"/>
+            <w:tcW w:w="5095" w:type="dxa"/>
             <w:tcBorders>
               <w:top w:val="single" w:sz="4" w:space="0" w:color="000001"/>
               <w:left w:val="single" w:sz="4" w:space="0" w:color="000001"/>
@@ -15780,18 +15716,45 @@
       </w:pPr>
       <w:r>
         <w:rPr/>
+      </w:r>
+    </w:p>
+    <w:p>
+      <w:pPr>
+        <w:pStyle w:val="Normal"/>
+        <w:rPr/>
+      </w:pPr>
+      <w:r>
+        <w:rPr/>
+      </w:r>
+    </w:p>
+    <w:p>
+      <w:pPr>
+        <w:pStyle w:val="Normal"/>
+        <w:rPr/>
+      </w:pPr>
+      <w:r>
+        <w:rPr/>
+      </w:r>
+    </w:p>
+    <w:p>
+      <w:pPr>
+        <w:pStyle w:val="Normal"/>
+        <w:rPr/>
+      </w:pPr>
+      <w:r>
+        <w:rPr/>
         <mc:AlternateContent>
           <mc:Choice Requires="wpg">
             <w:drawing>
               <wp:anchor behindDoc="0" distT="0" distB="0" distL="114935" distR="114935" simplePos="0" locked="0" layoutInCell="1" allowOverlap="1" relativeHeight="2">
                 <wp:simplePos x="0" y="0"/>
                 <wp:positionH relativeFrom="column">
-                  <wp:posOffset>-670560</wp:posOffset>
+                  <wp:posOffset>-669290</wp:posOffset>
                 </wp:positionH>
                 <wp:positionV relativeFrom="paragraph">
-                  <wp:posOffset>-705485</wp:posOffset>
+                  <wp:posOffset>-704215</wp:posOffset>
                 </wp:positionV>
-                <wp:extent cx="7546975" cy="10122535"/>
+                <wp:extent cx="7548245" cy="10123805"/>
                 <wp:effectExtent l="0" t="0" r="0" b="0"/>
                 <wp:wrapNone/>
                 <wp:docPr id="2" name="Shape1"/>
@@ -15802,7 +15765,7 @@
                       <wpg:grpSpPr>
                         <a:xfrm>
                           <a:off x="0" y="0"/>
-                          <a:ext cx="7546320" cy="10121760"/>
+                          <a:ext cx="7547760" cy="10123200"/>
                         </a:xfrm>
                       </wpg:grpSpPr>
                       <pic:pic xmlns:pic="http://schemas.openxmlformats.org/drawingml/2006/picture">
@@ -15817,7 +15780,7 @@
                         <pic:spPr>
                           <a:xfrm>
                             <a:off x="839520" y="0"/>
-                            <a:ext cx="6054120" cy="5153760"/>
+                            <a:ext cx="6055200" cy="5153760"/>
                           </a:xfrm>
                           <a:prstGeom prst="rect">
                             <a:avLst/>
@@ -15838,8 +15801,8 @@
                         </pic:blipFill>
                         <pic:spPr>
                           <a:xfrm>
-                            <a:off x="0" y="4866120"/>
-                            <a:ext cx="7546320" cy="5256000"/>
+                            <a:off x="0" y="4867200"/>
+                            <a:ext cx="7547760" cy="5256000"/>
                           </a:xfrm>
                           <a:prstGeom prst="rect">
                             <a:avLst/>
@@ -15857,7 +15820,7 @@
           </mc:Choice>
           <mc:Fallback>
             <w:pict>
-              <v:group id="shape_0" alt="Shape1" style="position:absolute;margin-left:-52.8pt;margin-top:-55.55pt;width:594.2pt;height:797pt" coordorigin="-1056,-1111" coordsize="11884,15940">
+              <v:group id="shape_0" alt="Shape1" style="position:absolute;margin-left:-52.7pt;margin-top:-55.45pt;width:594.3pt;height:797.1pt" coordorigin="-1054,-1109" coordsize="11886,15942">
                 <v:shapetype id="shapetype_75" coordsize="21600,21600" o:spt="75" o:preferrelative="t" path="m@4@5l@4@11@9@11@9@5xe" filled="f" stroked="f">
                   <v:stroke joinstyle="miter"/>
                   <v:formulas>
@@ -15877,12 +15840,12 @@
                   <v:path o:extrusionok="f" gradientshapeok="t" o:connecttype="rect"/>
                   <o:lock v:ext="edit" aspectratio="t"/>
                 </v:shapetype>
-                <v:shape id="shape_0" stroked="f" style="position:absolute;left:266;top:-1111;width:9533;height:8115" type="shapetype_75">
+                <v:shape id="shape_0" stroked="f" style="position:absolute;left:268;top:-1109;width:9535;height:8115" type="shapetype_75">
                   <v:imagedata r:id="rId3" o:detectmouseclick="t"/>
                   <w10:wrap type="none"/>
                   <v:stroke color="#3465a4" joinstyle="round" endcap="flat"/>
                 </v:shape>
-                <v:shape id="shape_0" stroked="f" style="position:absolute;left:-1056;top:6552;width:11883;height:8276" type="shapetype_75">
+                <v:shape id="shape_0" stroked="f" style="position:absolute;left:-1054;top:6556;width:11885;height:8276" type="shapetype_75">
                   <v:imagedata r:id="rId4" o:detectmouseclick="t"/>
                   <w10:wrap type="none"/>
                   <v:stroke color="#3465a4" joinstyle="round" endcap="flat"/>
@@ -16329,12 +16292,12 @@
               <wp:anchor behindDoc="0" distT="0" distB="0" distL="114935" distR="114935" simplePos="0" locked="0" layoutInCell="1" allowOverlap="1" relativeHeight="3">
                 <wp:simplePos x="0" y="0"/>
                 <wp:positionH relativeFrom="column">
-                  <wp:posOffset>-607695</wp:posOffset>
+                  <wp:posOffset>-606425</wp:posOffset>
                 </wp:positionH>
                 <wp:positionV relativeFrom="paragraph">
-                  <wp:posOffset>-720090</wp:posOffset>
+                  <wp:posOffset>-718820</wp:posOffset>
                 </wp:positionV>
-                <wp:extent cx="7660005" cy="10281920"/>
+                <wp:extent cx="7661275" cy="10283190"/>
                 <wp:effectExtent l="0" t="0" r="0" b="0"/>
                 <wp:wrapNone/>
                 <wp:docPr id="3" name="Shape2"/>
@@ -16345,7 +16308,7 @@
                       <wpg:grpSpPr>
                         <a:xfrm>
                           <a:off x="0" y="0"/>
-                          <a:ext cx="7659360" cy="10281240"/>
+                          <a:ext cx="7660800" cy="10282680"/>
                         </a:xfrm>
                       </wpg:grpSpPr>
                       <pic:pic xmlns:pic="http://schemas.openxmlformats.org/drawingml/2006/picture">
@@ -16359,8 +16322,8 @@
                         </pic:blipFill>
                         <pic:spPr>
                           <a:xfrm>
-                            <a:off x="113040" y="5025240"/>
-                            <a:ext cx="7546320" cy="5256000"/>
+                            <a:off x="113040" y="5026680"/>
+                            <a:ext cx="7547760" cy="5256000"/>
                           </a:xfrm>
                           <a:prstGeom prst="rect">
                             <a:avLst/>
@@ -16382,7 +16345,7 @@
                         <pic:spPr>
                           <a:xfrm>
                             <a:off x="0" y="0"/>
-                            <a:ext cx="7546320" cy="5256000"/>
+                            <a:ext cx="7547760" cy="5256000"/>
                           </a:xfrm>
                           <a:prstGeom prst="rect">
                             <a:avLst/>
@@ -16396,8 +16359,8 @@
                         <wps:cNvSpPr/>
                         <wps:spPr>
                           <a:xfrm>
-                            <a:off x="34920" y="5105520"/>
-                            <a:ext cx="7527960" cy="720"/>
+                            <a:off x="34920" y="5106600"/>
+                            <a:ext cx="7530480" cy="720"/>
                           </a:xfrm>
                           <a:prstGeom prst="line">
                             <a:avLst/>
@@ -16425,18 +16388,18 @@
           </mc:Choice>
           <mc:Fallback>
             <w:pict>
-              <v:group id="shape_0" alt="Shape2" style="position:absolute;margin-left:-47.85pt;margin-top:-56.7pt;width:603.1pt;height:809.55pt" coordorigin="-957,-1134" coordsize="12062,16191">
-                <v:shape id="shape_0" stroked="f" style="position:absolute;left:-779;top:6780;width:11883;height:8276" type="shapetype_75">
+              <v:group id="shape_0" alt="Shape2" style="position:absolute;margin-left:-47.75pt;margin-top:-56.6pt;width:603.2pt;height:809.65pt" coordorigin="-955,-1132" coordsize="12064,16193">
+                <v:shape id="shape_0" stroked="f" style="position:absolute;left:-777;top:6784;width:11885;height:8276" type="shapetype_75">
                   <v:imagedata r:id="rId5" o:detectmouseclick="t"/>
                   <w10:wrap type="none"/>
                   <v:stroke color="#3465a4" joinstyle="round" endcap="flat"/>
                 </v:shape>
-                <v:shape id="shape_0" stroked="f" style="position:absolute;left:-957;top:-1134;width:11883;height:8276" type="shapetype_75">
+                <v:shape id="shape_0" stroked="f" style="position:absolute;left:-955;top:-1132;width:11885;height:8276" type="shapetype_75">
                   <v:imagedata r:id="rId6" o:detectmouseclick="t"/>
                   <w10:wrap type="none"/>
                   <v:stroke color="#3465a4" joinstyle="round" endcap="flat"/>
                 </v:shape>
-                <v:line id="shape_0" from="-902,6906" to="10952,6906" stroked="t" style="position:absolute">
+                <v:line id="shape_0" from="-900,6910" to="10958,6910" stroked="t" style="position:absolute">
                   <v:stroke color="#231f20" weight="12600" joinstyle="miter" endcap="flat"/>
                   <v:fill o:detectmouseclick="t" on="false"/>
                 </v:line>
@@ -16455,7 +16418,7 @@
                 <wp:positionV relativeFrom="paragraph">
                   <wp:posOffset>-286385</wp:posOffset>
                 </wp:positionV>
-                <wp:extent cx="502285" cy="177165"/>
+                <wp:extent cx="503555" cy="177165"/>
                 <wp:effectExtent l="0" t="0" r="0" b="0"/>
                 <wp:wrapNone/>
                 <wp:docPr id="4" name="Shape5"/>
@@ -16466,7 +16429,7 @@
                       <wps:spPr>
                         <a:xfrm>
                           <a:off x="0" y="0"/>
-                          <a:ext cx="501480" cy="176400"/>
+                          <a:ext cx="502920" cy="176400"/>
                         </a:xfrm>
                         <a:prstGeom prst="rect">
                           <a:avLst/>
@@ -16490,14 +16453,12 @@
                             <w:pPr>
                               <w:pStyle w:val="FrameContents"/>
                               <w:overflowPunct w:val="true"/>
-                              <w:rPr>
-                                <w:color w:val="auto"/>
-                              </w:rPr>
+                              <w:rPr/>
                             </w:pPr>
                             <w:r>
                               <w:rPr>
                                 <w:rFonts w:eastAsia="DejaVu Sans" w:cs="DejaVu Sans"/>
-                                <w:color w:val="auto"/>
+                                <w:color w:val="00000A"/>
                               </w:rPr>
                               <w:t>A-01</w:t>
                             </w:r>
@@ -16515,24 +16476,22 @@
           </mc:Choice>
           <mc:Fallback>
             <w:pict>
-              <v:rect id="shape_0" ID="Shape5" fillcolor="#fff200" stroked="f" style="position:absolute;margin-left:410.25pt;margin-top:-22.55pt;width:39.45pt;height:13.85pt">
+              <v:rect id="shape_0" ID="Shape5" fillcolor="#fff200" stroked="f" style="position:absolute;margin-left:410.25pt;margin-top:-22.55pt;width:39.55pt;height:13.85pt">
                 <w10:wrap type="square"/>
                 <v:fill o:detectmouseclick="t" type="solid" color2="#000dff"/>
-                <v:stroke color="#fff200" weight="73080" joinstyle="round" endcap="flat"/>
+                <v:stroke color="#3465a4" weight="73080" joinstyle="round" endcap="flat"/>
                 <v:textbox>
                   <w:txbxContent>
                     <w:p>
                       <w:pPr>
                         <w:pStyle w:val="FrameContents"/>
                         <w:overflowPunct w:val="true"/>
-                        <w:rPr>
-                          <w:color w:val="auto"/>
-                        </w:rPr>
+                        <w:rPr/>
                       </w:pPr>
                       <w:r>
                         <w:rPr>
                           <w:rFonts w:eastAsia="DejaVu Sans" w:cs="DejaVu Sans"/>
-                          <w:color w:val="auto"/>
+                          <w:color w:val="00000A"/>
                         </w:rPr>
                         <w:t>A-01</w:t>
                       </w:r>
@@ -16599,7 +16558,7 @@
                 <wp:positionV relativeFrom="paragraph">
                   <wp:posOffset>64770</wp:posOffset>
                 </wp:positionV>
-                <wp:extent cx="502285" cy="177165"/>
+                <wp:extent cx="503555" cy="177165"/>
                 <wp:effectExtent l="0" t="0" r="0" b="0"/>
                 <wp:wrapNone/>
                 <wp:docPr id="6" name="Shape5"/>
@@ -16610,7 +16569,7 @@
                       <wps:spPr>
                         <a:xfrm>
                           <a:off x="0" y="0"/>
-                          <a:ext cx="501480" cy="176400"/>
+                          <a:ext cx="502920" cy="176400"/>
                         </a:xfrm>
                         <a:prstGeom prst="rect">
                           <a:avLst/>
@@ -16634,14 +16593,12 @@
                             <w:pPr>
                               <w:pStyle w:val="FrameContents"/>
                               <w:overflowPunct w:val="true"/>
-                              <w:rPr>
-                                <w:color w:val="auto"/>
-                              </w:rPr>
+                              <w:rPr/>
                             </w:pPr>
                             <w:r>
                               <w:rPr>
                                 <w:rFonts w:eastAsia="DejaVu Sans" w:cs="DejaVu Sans"/>
-                                <w:color w:val="auto"/>
+                                <w:color w:val="00000A"/>
                                 <w:sz w:val="24"/>
                               </w:rPr>
                               <w:t>A-03</w:t>
@@ -16660,7 +16617,7 @@
           </mc:Choice>
           <mc:Fallback>
             <w:pict>
-              <v:rect id="shape_0" ID="Shape5" fillcolor="#fff200" stroked="f" style="position:absolute;margin-left:358pt;margin-top:5.1pt;width:39.45pt;height:13.85pt">
+              <v:rect id="shape_0" ID="Shape5" fillcolor="#fff200" stroked="f" style="position:absolute;margin-left:358pt;margin-top:5.1pt;width:39.55pt;height:13.85pt">
                 <w10:wrap type="square"/>
                 <v:fill o:detectmouseclick="t" type="solid" color2="#000dff"/>
                 <v:stroke color="#3465a4" weight="73080" joinstyle="round" endcap="flat"/>
@@ -16670,14 +16627,12 @@
                       <w:pPr>
                         <w:pStyle w:val="FrameContents"/>
                         <w:overflowPunct w:val="true"/>
-                        <w:rPr>
-                          <w:color w:val="auto"/>
-                        </w:rPr>
+                        <w:rPr/>
                       </w:pPr>
                       <w:r>
                         <w:rPr>
                           <w:rFonts w:eastAsia="DejaVu Sans" w:cs="DejaVu Sans"/>
-                          <w:color w:val="auto"/>
+                          <w:color w:val="00000A"/>
                           <w:sz w:val="24"/>
                         </w:rPr>
                         <w:t>A-03</w:t>
@@ -16772,7 +16727,7 @@
                 <wp:positionV relativeFrom="paragraph">
                   <wp:posOffset>93980</wp:posOffset>
                 </wp:positionV>
-                <wp:extent cx="502285" cy="177165"/>
+                <wp:extent cx="503555" cy="177165"/>
                 <wp:effectExtent l="0" t="0" r="0" b="0"/>
                 <wp:wrapNone/>
                 <wp:docPr id="8" name="Shape5"/>
@@ -16783,7 +16738,7 @@
                       <wps:spPr>
                         <a:xfrm>
                           <a:off x="0" y="0"/>
-                          <a:ext cx="501480" cy="176400"/>
+                          <a:ext cx="502920" cy="176400"/>
                         </a:xfrm>
                         <a:prstGeom prst="rect">
                           <a:avLst/>
@@ -16807,14 +16762,12 @@
                             <w:pPr>
                               <w:pStyle w:val="FrameContents"/>
                               <w:overflowPunct w:val="true"/>
-                              <w:rPr>
-                                <w:color w:val="auto"/>
-                              </w:rPr>
+                              <w:rPr/>
                             </w:pPr>
                             <w:r>
                               <w:rPr>
                                 <w:rFonts w:eastAsia="DejaVu Sans" w:cs="DejaVu Sans"/>
-                                <w:color w:val="auto"/>
+                                <w:color w:val="00000A"/>
                               </w:rPr>
                               <w:t>A-04</w:t>
                             </w:r>
@@ -16832,7 +16785,7 @@
           </mc:Choice>
           <mc:Fallback>
             <w:pict>
-              <v:rect id="shape_0" ID="Shape5" fillcolor="#fff200" stroked="f" style="position:absolute;margin-left:358.95pt;margin-top:7.4pt;width:39.45pt;height:13.85pt">
+              <v:rect id="shape_0" ID="Shape5" fillcolor="#fff200" stroked="f" style="position:absolute;margin-left:358.95pt;margin-top:7.4pt;width:39.55pt;height:13.85pt">
                 <w10:wrap type="square"/>
                 <v:fill o:detectmouseclick="t" type="solid" color2="#000dff"/>
                 <v:stroke color="#3465a4" weight="73080" joinstyle="round" endcap="flat"/>
@@ -16842,14 +16795,12 @@
                       <w:pPr>
                         <w:pStyle w:val="FrameContents"/>
                         <w:overflowPunct w:val="true"/>
-                        <w:rPr>
-                          <w:color w:val="auto"/>
-                        </w:rPr>
+                        <w:rPr/>
                       </w:pPr>
                       <w:r>
                         <w:rPr>
                           <w:rFonts w:eastAsia="DejaVu Sans" w:cs="DejaVu Sans"/>
-                          <w:color w:val="auto"/>
+                          <w:color w:val="00000A"/>
                         </w:rPr>
                         <w:t>A-04</w:t>
                       </w:r>
@@ -16943,7 +16894,7 @@
                 <wp:positionV relativeFrom="paragraph">
                   <wp:posOffset>48260</wp:posOffset>
                 </wp:positionV>
-                <wp:extent cx="502285" cy="177165"/>
+                <wp:extent cx="503555" cy="177165"/>
                 <wp:effectExtent l="0" t="0" r="0" b="0"/>
                 <wp:wrapNone/>
                 <wp:docPr id="10" name="Shape5"/>
@@ -16954,7 +16905,7 @@
                       <wps:spPr>
                         <a:xfrm>
                           <a:off x="0" y="0"/>
-                          <a:ext cx="501480" cy="176400"/>
+                          <a:ext cx="502920" cy="176400"/>
                         </a:xfrm>
                         <a:prstGeom prst="rect">
                           <a:avLst/>
@@ -16978,14 +16929,12 @@
                             <w:pPr>
                               <w:pStyle w:val="FrameContents"/>
                               <w:overflowPunct w:val="true"/>
-                              <w:rPr>
-                                <w:color w:val="auto"/>
-                              </w:rPr>
+                              <w:rPr/>
                             </w:pPr>
                             <w:r>
                               <w:rPr>
                                 <w:rFonts w:eastAsia="DejaVu Sans" w:cs="DejaVu Sans"/>
-                                <w:color w:val="auto"/>
+                                <w:color w:val="00000A"/>
                               </w:rPr>
                               <w:t>A-10</w:t>
                             </w:r>
@@ -17003,7 +16952,7 @@
           </mc:Choice>
           <mc:Fallback>
             <w:pict>
-              <v:rect id="shape_0" ID="Shape5" fillcolor="#fff200" stroked="f" style="position:absolute;margin-left:338.85pt;margin-top:3.8pt;width:39.45pt;height:13.85pt">
+              <v:rect id="shape_0" ID="Shape5" fillcolor="#fff200" stroked="f" style="position:absolute;margin-left:338.85pt;margin-top:3.8pt;width:39.55pt;height:13.85pt">
                 <w10:wrap type="square"/>
                 <v:fill o:detectmouseclick="t" type="solid" color2="#000dff"/>
                 <v:stroke color="#3465a4" weight="73080" joinstyle="round" endcap="flat"/>
@@ -17013,14 +16962,12 @@
                       <w:pPr>
                         <w:pStyle w:val="FrameContents"/>
                         <w:overflowPunct w:val="true"/>
-                        <w:rPr>
-                          <w:color w:val="auto"/>
-                        </w:rPr>
+                        <w:rPr/>
                       </w:pPr>
                       <w:r>
                         <w:rPr>
                           <w:rFonts w:eastAsia="DejaVu Sans" w:cs="DejaVu Sans"/>
-                          <w:color w:val="auto"/>
+                          <w:color w:val="00000A"/>
                         </w:rPr>
                         <w:t>A-10</w:t>
                       </w:r>
@@ -17078,7 +17025,7 @@
                 <wp:positionV relativeFrom="paragraph">
                   <wp:posOffset>90805</wp:posOffset>
                 </wp:positionV>
-                <wp:extent cx="502285" cy="177165"/>
+                <wp:extent cx="503555" cy="177165"/>
                 <wp:effectExtent l="0" t="0" r="0" b="0"/>
                 <wp:wrapNone/>
                 <wp:docPr id="12" name="Shape5"/>
@@ -17089,7 +17036,7 @@
                       <wps:spPr>
                         <a:xfrm>
                           <a:off x="0" y="0"/>
-                          <a:ext cx="501480" cy="176400"/>
+                          <a:ext cx="502920" cy="176400"/>
                         </a:xfrm>
                         <a:prstGeom prst="rect">
                           <a:avLst/>
@@ -17113,14 +17060,12 @@
                             <w:pPr>
                               <w:pStyle w:val="FrameContents"/>
                               <w:overflowPunct w:val="true"/>
-                              <w:rPr>
-                                <w:color w:val="auto"/>
-                              </w:rPr>
+                              <w:rPr/>
                             </w:pPr>
                             <w:r>
                               <w:rPr>
                                 <w:rFonts w:eastAsia="DejaVu Sans" w:cs="DejaVu Sans"/>
-                                <w:color w:val="auto"/>
+                                <w:color w:val="00000A"/>
                               </w:rPr>
                               <w:t>A-12</w:t>
                             </w:r>
@@ -17138,7 +17083,7 @@
           </mc:Choice>
           <mc:Fallback>
             <w:pict>
-              <v:rect id="shape_0" ID="Shape5" fillcolor="#fff200" stroked="f" style="position:absolute;margin-left:378.9pt;margin-top:7.15pt;width:39.45pt;height:13.85pt">
+              <v:rect id="shape_0" ID="Shape5" fillcolor="#fff200" stroked="f" style="position:absolute;margin-left:378.9pt;margin-top:7.15pt;width:39.55pt;height:13.85pt">
                 <w10:wrap type="square"/>
                 <v:fill o:detectmouseclick="t" type="solid" color2="#000dff"/>
                 <v:stroke color="#3465a4" weight="73080" joinstyle="round" endcap="flat"/>
@@ -17148,14 +17093,12 @@
                       <w:pPr>
                         <w:pStyle w:val="FrameContents"/>
                         <w:overflowPunct w:val="true"/>
-                        <w:rPr>
-                          <w:color w:val="auto"/>
-                        </w:rPr>
+                        <w:rPr/>
                       </w:pPr>
                       <w:r>
                         <w:rPr>
                           <w:rFonts w:eastAsia="DejaVu Sans" w:cs="DejaVu Sans"/>
-                          <w:color w:val="auto"/>
+                          <w:color w:val="00000A"/>
                         </w:rPr>
                         <w:t>A-12</w:t>
                       </w:r>
@@ -17231,7 +17174,7 @@
                 <wp:positionV relativeFrom="paragraph">
                   <wp:posOffset>74930</wp:posOffset>
                 </wp:positionV>
-                <wp:extent cx="502285" cy="177165"/>
+                <wp:extent cx="503555" cy="177165"/>
                 <wp:effectExtent l="0" t="0" r="0" b="0"/>
                 <wp:wrapNone/>
                 <wp:docPr id="14" name="Shape5"/>
@@ -17242,7 +17185,7 @@
                       <wps:spPr>
                         <a:xfrm>
                           <a:off x="0" y="0"/>
-                          <a:ext cx="501480" cy="176400"/>
+                          <a:ext cx="502920" cy="176400"/>
                         </a:xfrm>
                         <a:prstGeom prst="rect">
                           <a:avLst/>
@@ -17266,14 +17209,12 @@
                             <w:pPr>
                               <w:pStyle w:val="FrameContents"/>
                               <w:overflowPunct w:val="true"/>
-                              <w:rPr>
-                                <w:color w:val="auto"/>
-                              </w:rPr>
+                              <w:rPr/>
                             </w:pPr>
                             <w:r>
                               <w:rPr>
                                 <w:rFonts w:eastAsia="DejaVu Sans" w:cs="DejaVu Sans"/>
-                                <w:color w:val="auto"/>
+                                <w:color w:val="00000A"/>
                               </w:rPr>
                               <w:t>A-05</w:t>
                             </w:r>
@@ -17291,7 +17232,7 @@
           </mc:Choice>
           <mc:Fallback>
             <w:pict>
-              <v:rect id="shape_0" ID="Shape5" fillcolor="#fff200" stroked="f" style="position:absolute;margin-left:31.45pt;margin-top:5.9pt;width:39.45pt;height:13.85pt">
+              <v:rect id="shape_0" ID="Shape5" fillcolor="#fff200" stroked="f" style="position:absolute;margin-left:31.45pt;margin-top:5.9pt;width:39.55pt;height:13.85pt">
                 <w10:wrap type="square"/>
                 <v:fill o:detectmouseclick="t" type="solid" color2="#000dff"/>
                 <v:stroke color="#3465a4" weight="73080" joinstyle="round" endcap="flat"/>
@@ -17301,14 +17242,12 @@
                       <w:pPr>
                         <w:pStyle w:val="FrameContents"/>
                         <w:overflowPunct w:val="true"/>
-                        <w:rPr>
-                          <w:color w:val="auto"/>
-                        </w:rPr>
+                        <w:rPr/>
                       </w:pPr>
                       <w:r>
                         <w:rPr>
                           <w:rFonts w:eastAsia="DejaVu Sans" w:cs="DejaVu Sans"/>
-                          <w:color w:val="auto"/>
+                          <w:color w:val="00000A"/>
                         </w:rPr>
                         <w:t>A-05</w:t>
                       </w:r>
@@ -17478,12 +17417,12 @@
               <wp:anchor behindDoc="0" distT="0" distB="0" distL="114935" distR="114935" simplePos="0" locked="0" layoutInCell="1" allowOverlap="1" relativeHeight="4">
                 <wp:simplePos x="0" y="0"/>
                 <wp:positionH relativeFrom="column">
-                  <wp:posOffset>-581660</wp:posOffset>
+                  <wp:posOffset>-580390</wp:posOffset>
                 </wp:positionH>
                 <wp:positionV relativeFrom="paragraph">
-                  <wp:posOffset>-677545</wp:posOffset>
+                  <wp:posOffset>-676275</wp:posOffset>
                 </wp:positionV>
-                <wp:extent cx="7296785" cy="10085070"/>
+                <wp:extent cx="7298055" cy="10086340"/>
                 <wp:effectExtent l="0" t="0" r="0" b="0"/>
                 <wp:wrapNone/>
                 <wp:docPr id="16" name="Shape3"/>
@@ -17494,7 +17433,7 @@
                       <wpg:grpSpPr>
                         <a:xfrm>
                           <a:off x="0" y="0"/>
-                          <a:ext cx="7296120" cy="10084320"/>
+                          <a:ext cx="7297560" cy="10085760"/>
                         </a:xfrm>
                       </wpg:grpSpPr>
                       <pic:pic xmlns:pic="http://schemas.openxmlformats.org/drawingml/2006/picture">
@@ -17509,7 +17448,7 @@
                         <pic:spPr>
                           <a:xfrm>
                             <a:off x="28080" y="0"/>
-                            <a:ext cx="7268040" cy="5151240"/>
+                            <a:ext cx="7269480" cy="5151240"/>
                           </a:xfrm>
                           <a:prstGeom prst="rect">
                             <a:avLst/>
@@ -17530,8 +17469,8 @@
                         </pic:blipFill>
                         <pic:spPr>
                           <a:xfrm>
-                            <a:off x="28080" y="4933800"/>
-                            <a:ext cx="7268040" cy="5150520"/>
+                            <a:off x="28080" y="4935240"/>
+                            <a:ext cx="7269480" cy="5150520"/>
                           </a:xfrm>
                           <a:prstGeom prst="rect">
                             <a:avLst/>
@@ -17545,8 +17484,8 @@
                         <wps:cNvSpPr/>
                         <wps:spPr>
                           <a:xfrm>
-                            <a:off x="0" y="5004360"/>
-                            <a:ext cx="7251120" cy="0"/>
+                            <a:off x="0" y="5005800"/>
+                            <a:ext cx="7253640" cy="720"/>
                           </a:xfrm>
                           <a:prstGeom prst="line">
                             <a:avLst/>
@@ -17574,18 +17513,18 @@
           </mc:Choice>
           <mc:Fallback>
             <w:pict>
-              <v:group id="shape_0" alt="Shape3" style="position:absolute;margin-left:-45.8pt;margin-top:-53.35pt;width:574.5pt;height:794.05pt" coordorigin="-916,-1067" coordsize="11490,15881">
-                <v:shape id="shape_0" stroked="f" style="position:absolute;left:-872;top:-1067;width:11445;height:8111" type="shapetype_75">
+              <v:group id="shape_0" alt="Shape3" style="position:absolute;margin-left:-45.7pt;margin-top:-53.25pt;width:574.6pt;height:794.15pt" coordorigin="-914,-1065" coordsize="11492,15883">
+                <v:shape id="shape_0" stroked="f" style="position:absolute;left:-870;top:-1065;width:11447;height:8111" type="shapetype_75">
                   <v:imagedata r:id="rId7" o:detectmouseclick="t"/>
                   <w10:wrap type="none"/>
                   <v:stroke color="#3465a4" joinstyle="round" endcap="flat"/>
                 </v:shape>
-                <v:shape id="shape_0" stroked="f" style="position:absolute;left:-872;top:6703;width:11445;height:8110" type="shapetype_75">
+                <v:shape id="shape_0" stroked="f" style="position:absolute;left:-870;top:6707;width:11447;height:8110" type="shapetype_75">
                   <v:imagedata r:id="rId8" o:detectmouseclick="t"/>
                   <w10:wrap type="none"/>
                   <v:stroke color="#3465a4" joinstyle="round" endcap="flat"/>
                 </v:shape>
-                <v:line id="shape_0" from="-916,6814" to="10502,6814" stroked="t" style="position:absolute">
+                <v:line id="shape_0" from="-914,6818" to="10508,6818" stroked="t" style="position:absolute">
                   <v:stroke color="#231f20" weight="12600" joinstyle="miter" endcap="flat"/>
                   <v:fill o:detectmouseclick="t" on="false"/>
                 </v:line>
@@ -17604,7 +17543,7 @@
                 <wp:positionV relativeFrom="paragraph">
                   <wp:posOffset>-462915</wp:posOffset>
                 </wp:positionV>
-                <wp:extent cx="502285" cy="177165"/>
+                <wp:extent cx="503555" cy="177165"/>
                 <wp:effectExtent l="0" t="0" r="0" b="0"/>
                 <wp:wrapNone/>
                 <wp:docPr id="17" name="Shape5"/>
@@ -17615,7 +17554,7 @@
                       <wps:spPr>
                         <a:xfrm>
                           <a:off x="0" y="0"/>
-                          <a:ext cx="501480" cy="176400"/>
+                          <a:ext cx="502920" cy="176400"/>
                         </a:xfrm>
                         <a:prstGeom prst="rect">
                           <a:avLst/>
@@ -17639,14 +17578,12 @@
                             <w:pPr>
                               <w:pStyle w:val="FrameContents"/>
                               <w:overflowPunct w:val="true"/>
-                              <w:rPr>
-                                <w:color w:val="auto"/>
-                              </w:rPr>
+                              <w:rPr/>
                             </w:pPr>
                             <w:r>
                               <w:rPr>
                                 <w:rFonts w:eastAsia="DejaVu Sans" w:cs="DejaVu Sans"/>
-                                <w:color w:val="auto"/>
+                                <w:color w:val="00000A"/>
                               </w:rPr>
                               <w:t>A-07</w:t>
                             </w:r>
@@ -17664,7 +17601,7 @@
           </mc:Choice>
           <mc:Fallback>
             <w:pict>
-              <v:rect id="shape_0" ID="Shape5" fillcolor="#fff200" stroked="f" style="position:absolute;margin-left:380.85pt;margin-top:-36.45pt;width:39.45pt;height:13.85pt">
+              <v:rect id="shape_0" ID="Shape5" fillcolor="#fff200" stroked="f" style="position:absolute;margin-left:380.85pt;margin-top:-36.45pt;width:39.55pt;height:13.85pt">
                 <w10:wrap type="square"/>
                 <v:fill o:detectmouseclick="t" type="solid" color2="#000dff"/>
                 <v:stroke color="#3465a4" weight="73080" joinstyle="round" endcap="flat"/>
@@ -17674,14 +17611,12 @@
                       <w:pPr>
                         <w:pStyle w:val="FrameContents"/>
                         <w:overflowPunct w:val="true"/>
-                        <w:rPr>
-                          <w:color w:val="auto"/>
-                        </w:rPr>
+                        <w:rPr/>
                       </w:pPr>
                       <w:r>
                         <w:rPr>
                           <w:rFonts w:eastAsia="DejaVu Sans" w:cs="DejaVu Sans"/>
-                          <w:color w:val="auto"/>
+                          <w:color w:val="00000A"/>
                         </w:rPr>
                         <w:t>A-07</w:t>
                       </w:r>
@@ -17766,7 +17701,7 @@
                 <wp:positionV relativeFrom="paragraph">
                   <wp:posOffset>60325</wp:posOffset>
                 </wp:positionV>
-                <wp:extent cx="502285" cy="177165"/>
+                <wp:extent cx="503555" cy="177165"/>
                 <wp:effectExtent l="0" t="0" r="0" b="0"/>
                 <wp:wrapNone/>
                 <wp:docPr id="19" name="Shape5"/>
@@ -17777,7 +17712,7 @@
                       <wps:spPr>
                         <a:xfrm>
                           <a:off x="0" y="0"/>
-                          <a:ext cx="501480" cy="176400"/>
+                          <a:ext cx="502920" cy="176400"/>
                         </a:xfrm>
                         <a:prstGeom prst="rect">
                           <a:avLst/>
@@ -17801,14 +17736,12 @@
                             <w:pPr>
                               <w:pStyle w:val="FrameContents"/>
                               <w:overflowPunct w:val="true"/>
-                              <w:rPr>
-                                <w:color w:val="auto"/>
-                              </w:rPr>
+                              <w:rPr/>
                             </w:pPr>
                             <w:r>
                               <w:rPr>
                                 <w:rFonts w:eastAsia="DejaVu Sans" w:cs="DejaVu Sans"/>
-                                <w:color w:val="auto"/>
+                                <w:color w:val="00000A"/>
                               </w:rPr>
                               <w:t>A-06</w:t>
                             </w:r>
@@ -17826,7 +17759,7 @@
           </mc:Choice>
           <mc:Fallback>
             <w:pict>
-              <v:rect id="shape_0" ID="Shape5" fillcolor="#fff200" stroked="f" style="position:absolute;margin-left:412.65pt;margin-top:4.75pt;width:39.45pt;height:13.85pt">
+              <v:rect id="shape_0" ID="Shape5" fillcolor="#fff200" stroked="f" style="position:absolute;margin-left:412.65pt;margin-top:4.75pt;width:39.55pt;height:13.85pt">
                 <w10:wrap type="square"/>
                 <v:fill o:detectmouseclick="t" type="solid" color2="#000dff"/>
                 <v:stroke color="#3465a4" weight="73080" joinstyle="round" endcap="flat"/>
@@ -17836,14 +17769,12 @@
                       <w:pPr>
                         <w:pStyle w:val="FrameContents"/>
                         <w:overflowPunct w:val="true"/>
-                        <w:rPr>
-                          <w:color w:val="auto"/>
-                        </w:rPr>
+                        <w:rPr/>
                       </w:pPr>
                       <w:r>
                         <w:rPr>
                           <w:rFonts w:eastAsia="DejaVu Sans" w:cs="DejaVu Sans"/>
-                          <w:color w:val="auto"/>
+                          <w:color w:val="00000A"/>
                         </w:rPr>
                         <w:t>A-06</w:t>
                       </w:r>
@@ -18180,7 +18111,7 @@
                 <wp:positionV relativeFrom="paragraph">
                   <wp:posOffset>67310</wp:posOffset>
                 </wp:positionV>
-                <wp:extent cx="502285" cy="177165"/>
+                <wp:extent cx="503555" cy="177165"/>
                 <wp:effectExtent l="0" t="0" r="0" b="0"/>
                 <wp:wrapNone/>
                 <wp:docPr id="21" name="Shape5"/>
@@ -18191,7 +18122,7 @@
                       <wps:spPr>
                         <a:xfrm>
                           <a:off x="0" y="0"/>
-                          <a:ext cx="501480" cy="176400"/>
+                          <a:ext cx="502920" cy="176400"/>
                         </a:xfrm>
                         <a:prstGeom prst="rect">
                           <a:avLst/>
@@ -18215,14 +18146,12 @@
                             <w:pPr>
                               <w:pStyle w:val="FrameContents"/>
                               <w:overflowPunct w:val="true"/>
-                              <w:rPr>
-                                <w:color w:val="auto"/>
-                              </w:rPr>
+                              <w:rPr/>
                             </w:pPr>
                             <w:r>
                               <w:rPr>
                                 <w:rFonts w:eastAsia="DejaVu Sans" w:cs="DejaVu Sans"/>
-                                <w:color w:val="auto"/>
+                                <w:color w:val="00000A"/>
                               </w:rPr>
                               <w:t>A-08</w:t>
                             </w:r>
@@ -18240,7 +18169,7 @@
           </mc:Choice>
           <mc:Fallback>
             <w:pict>
-              <v:rect id="shape_0" ID="Shape5" fillcolor="#fff200" stroked="f" style="position:absolute;margin-left:356.35pt;margin-top:5.3pt;width:39.45pt;height:13.85pt">
+              <v:rect id="shape_0" ID="Shape5" fillcolor="#fff200" stroked="f" style="position:absolute;margin-left:356.35pt;margin-top:5.3pt;width:39.55pt;height:13.85pt">
                 <w10:wrap type="square"/>
                 <v:fill o:detectmouseclick="t" type="solid" color2="#000dff"/>
                 <v:stroke color="#3465a4" weight="73080" joinstyle="round" endcap="flat"/>
@@ -18250,14 +18179,12 @@
                       <w:pPr>
                         <w:pStyle w:val="FrameContents"/>
                         <w:overflowPunct w:val="true"/>
-                        <w:rPr>
-                          <w:color w:val="auto"/>
-                        </w:rPr>
+                        <w:rPr/>
                       </w:pPr>
                       <w:r>
                         <w:rPr>
                           <w:rFonts w:eastAsia="DejaVu Sans" w:cs="DejaVu Sans"/>
-                          <w:color w:val="auto"/>
+                          <w:color w:val="00000A"/>
                         </w:rPr>
                         <w:t>A-08</w:t>
                       </w:r>
@@ -18315,7 +18242,7 @@
                 <wp:positionV relativeFrom="paragraph">
                   <wp:posOffset>172720</wp:posOffset>
                 </wp:positionV>
-                <wp:extent cx="502285" cy="177165"/>
+                <wp:extent cx="503555" cy="177165"/>
                 <wp:effectExtent l="0" t="0" r="0" b="0"/>
                 <wp:wrapNone/>
                 <wp:docPr id="23" name="Shape5"/>
@@ -18326,7 +18253,7 @@
                       <wps:spPr>
                         <a:xfrm>
                           <a:off x="0" y="0"/>
-                          <a:ext cx="501480" cy="176400"/>
+                          <a:ext cx="502920" cy="176400"/>
                         </a:xfrm>
                         <a:prstGeom prst="rect">
                           <a:avLst/>
@@ -18350,14 +18277,12 @@
                             <w:pPr>
                               <w:pStyle w:val="FrameContents"/>
                               <w:overflowPunct w:val="true"/>
-                              <w:rPr>
-                                <w:color w:val="auto"/>
-                              </w:rPr>
+                              <w:rPr/>
                             </w:pPr>
                             <w:r>
                               <w:rPr>
                                 <w:rFonts w:eastAsia="DejaVu Sans" w:cs="DejaVu Sans"/>
-                                <w:color w:val="auto"/>
+                                <w:color w:val="00000A"/>
                                 <w:sz w:val="24"/>
                               </w:rPr>
                               <w:t>A-06</w:t>
@@ -18376,7 +18301,7 @@
           </mc:Choice>
           <mc:Fallback>
             <w:pict>
-              <v:rect id="shape_0" ID="Shape5" fillcolor="#fff200" stroked="f" style="position:absolute;margin-left:343.2pt;margin-top:13.6pt;width:39.45pt;height:13.85pt">
+              <v:rect id="shape_0" ID="Shape5" fillcolor="#fff200" stroked="f" style="position:absolute;margin-left:343.2pt;margin-top:13.6pt;width:39.55pt;height:13.85pt">
                 <w10:wrap type="square"/>
                 <v:fill o:detectmouseclick="t" type="solid" color2="#000dff"/>
                 <v:stroke color="#3465a4" weight="73080" joinstyle="round" endcap="flat"/>
@@ -18386,14 +18311,12 @@
                       <w:pPr>
                         <w:pStyle w:val="FrameContents"/>
                         <w:overflowPunct w:val="true"/>
-                        <w:rPr>
-                          <w:color w:val="auto"/>
-                        </w:rPr>
+                        <w:rPr/>
                       </w:pPr>
                       <w:r>
                         <w:rPr>
                           <w:rFonts w:eastAsia="DejaVu Sans" w:cs="DejaVu Sans"/>
-                          <w:color w:val="auto"/>
+                          <w:color w:val="00000A"/>
                           <w:sz w:val="24"/>
                         </w:rPr>
                         <w:t>A-06</w:t>
@@ -18429,12 +18352,12 @@
               <wp:anchor behindDoc="0" distT="0" distB="0" distL="114935" distR="114935" simplePos="0" locked="0" layoutInCell="1" allowOverlap="1" relativeHeight="5">
                 <wp:simplePos x="0" y="0"/>
                 <wp:positionH relativeFrom="column">
-                  <wp:posOffset>-621665</wp:posOffset>
+                  <wp:posOffset>-620395</wp:posOffset>
                 </wp:positionH>
                 <wp:positionV relativeFrom="paragraph">
-                  <wp:posOffset>-698500</wp:posOffset>
+                  <wp:posOffset>-697230</wp:posOffset>
                 </wp:positionV>
-                <wp:extent cx="7673975" cy="10295890"/>
+                <wp:extent cx="7675245" cy="10297160"/>
                 <wp:effectExtent l="0" t="0" r="0" b="0"/>
                 <wp:wrapNone/>
                 <wp:docPr id="25" name="Shape4"/>
@@ -18445,7 +18368,7 @@
                       <wpg:grpSpPr>
                         <a:xfrm>
                           <a:off x="0" y="0"/>
-                          <a:ext cx="7673400" cy="10295280"/>
+                          <a:ext cx="7674480" cy="10296360"/>
                         </a:xfrm>
                       </wpg:grpSpPr>
                       <pic:pic xmlns:pic="http://schemas.openxmlformats.org/drawingml/2006/picture">
@@ -18459,8 +18382,8 @@
                         </pic:blipFill>
                         <pic:spPr>
                           <a:xfrm>
-                            <a:off x="0" y="5025960"/>
-                            <a:ext cx="7673400" cy="5269320"/>
+                            <a:off x="0" y="5027400"/>
+                            <a:ext cx="7674480" cy="5269320"/>
                           </a:xfrm>
                           <a:prstGeom prst="rect">
                             <a:avLst/>
@@ -18482,7 +18405,7 @@
                         <pic:spPr>
                           <a:xfrm>
                             <a:off x="0" y="0"/>
-                            <a:ext cx="7673400" cy="5268600"/>
+                            <a:ext cx="7674480" cy="5268600"/>
                           </a:xfrm>
                           <a:prstGeom prst="rect">
                             <a:avLst/>
@@ -18496,8 +18419,8 @@
                         <wps:cNvSpPr/>
                         <wps:spPr>
                           <a:xfrm>
-                            <a:off x="9360" y="5141520"/>
-                            <a:ext cx="7655400" cy="720"/>
+                            <a:off x="9360" y="5142960"/>
+                            <a:ext cx="7657560" cy="720"/>
                           </a:xfrm>
                           <a:prstGeom prst="line">
                             <a:avLst/>
@@ -18525,18 +18448,18 @@
           </mc:Choice>
           <mc:Fallback>
             <w:pict>
-              <v:group id="shape_0" alt="Shape4" style="position:absolute;margin-left:-48.95pt;margin-top:-55pt;width:604.2pt;height:810.65pt" coordorigin="-979,-1100" coordsize="12084,16213">
-                <v:shape id="shape_0" stroked="f" style="position:absolute;left:-979;top:6815;width:12083;height:8297" type="shapetype_75">
+              <v:group id="shape_0" alt="Shape4" style="position:absolute;margin-left:-48.85pt;margin-top:-54.9pt;width:604.3pt;height:810.75pt" coordorigin="-977,-1098" coordsize="12086,16215">
+                <v:shape id="shape_0" stroked="f" style="position:absolute;left:-977;top:6819;width:12085;height:8297" type="shapetype_75">
                   <v:imagedata r:id="rId9" o:detectmouseclick="t"/>
                   <w10:wrap type="none"/>
                   <v:stroke color="#3465a4" joinstyle="round" endcap="flat"/>
                 </v:shape>
-                <v:shape id="shape_0" stroked="f" style="position:absolute;left:-979;top:-1100;width:12083;height:8296" type="shapetype_75">
+                <v:shape id="shape_0" stroked="f" style="position:absolute;left:-977;top:-1098;width:12085;height:8296" type="shapetype_75">
                   <v:imagedata r:id="rId10" o:detectmouseclick="t"/>
                   <w10:wrap type="none"/>
                   <v:stroke color="#3465a4" joinstyle="round" endcap="flat"/>
                 </v:shape>
-                <v:line id="shape_0" from="-964,6997" to="11091,6997" stroked="t" style="position:absolute">
+                <v:line id="shape_0" from="-962,7001" to="11096,7001" stroked="t" style="position:absolute">
                   <v:stroke color="#231f20" weight="12600" joinstyle="miter" endcap="flat"/>
                   <v:fill o:detectmouseclick="t" on="false"/>
                 </v:line>
@@ -18555,7 +18478,7 @@
                 <wp:positionV relativeFrom="paragraph">
                   <wp:posOffset>-508000</wp:posOffset>
                 </wp:positionV>
-                <wp:extent cx="502285" cy="177165"/>
+                <wp:extent cx="503555" cy="177165"/>
                 <wp:effectExtent l="0" t="0" r="0" b="0"/>
                 <wp:wrapNone/>
                 <wp:docPr id="26" name="Shape5"/>
@@ -18566,7 +18489,7 @@
                       <wps:spPr>
                         <a:xfrm>
                           <a:off x="0" y="0"/>
-                          <a:ext cx="501480" cy="176400"/>
+                          <a:ext cx="502920" cy="176400"/>
                         </a:xfrm>
                         <a:prstGeom prst="rect">
                           <a:avLst/>
@@ -18590,14 +18513,12 @@
                             <w:pPr>
                               <w:pStyle w:val="FrameContents"/>
                               <w:overflowPunct w:val="true"/>
-                              <w:rPr>
-                                <w:color w:val="auto"/>
-                              </w:rPr>
+                              <w:rPr/>
                             </w:pPr>
                             <w:r>
                               <w:rPr>
                                 <w:rFonts w:eastAsia="DejaVu Sans" w:cs="DejaVu Sans"/>
-                                <w:color w:val="auto"/>
+                                <w:color w:val="00000A"/>
                               </w:rPr>
                               <w:t>A-09</w:t>
                             </w:r>
@@ -18615,7 +18536,7 @@
           </mc:Choice>
           <mc:Fallback>
             <w:pict>
-              <v:rect id="shape_0" ID="Shape5" fillcolor="#fff200" stroked="f" style="position:absolute;margin-left:471.45pt;margin-top:-40pt;width:39.45pt;height:13.85pt">
+              <v:rect id="shape_0" ID="Shape5" fillcolor="#fff200" stroked="f" style="position:absolute;margin-left:471.45pt;margin-top:-40pt;width:39.55pt;height:13.85pt">
                 <w10:wrap type="square"/>
                 <v:fill o:detectmouseclick="t" type="solid" color2="#000dff"/>
                 <v:stroke color="#3465a4" weight="73080" joinstyle="round" endcap="flat"/>
@@ -18625,14 +18546,12 @@
                       <w:pPr>
                         <w:pStyle w:val="FrameContents"/>
                         <w:overflowPunct w:val="true"/>
-                        <w:rPr>
-                          <w:color w:val="auto"/>
-                        </w:rPr>
+                        <w:rPr/>
                       </w:pPr>
                       <w:r>
                         <w:rPr>
                           <w:rFonts w:eastAsia="DejaVu Sans" w:cs="DejaVu Sans"/>
-                          <w:color w:val="auto"/>
+                          <w:color w:val="00000A"/>
                         </w:rPr>
                         <w:t>A-09</w:t>
                       </w:r>
@@ -18771,7 +18690,7 @@
                 <wp:positionV relativeFrom="paragraph">
                   <wp:posOffset>116840</wp:posOffset>
                 </wp:positionV>
-                <wp:extent cx="502285" cy="177165"/>
+                <wp:extent cx="503555" cy="177165"/>
                 <wp:effectExtent l="0" t="0" r="0" b="0"/>
                 <wp:wrapNone/>
                 <wp:docPr id="28" name="Shape5"/>
@@ -18782,7 +18701,7 @@
                       <wps:spPr>
                         <a:xfrm>
                           <a:off x="0" y="0"/>
-                          <a:ext cx="501480" cy="176400"/>
+                          <a:ext cx="502920" cy="176400"/>
                         </a:xfrm>
                         <a:prstGeom prst="rect">
                           <a:avLst/>
@@ -18806,14 +18725,12 @@
                             <w:pPr>
                               <w:pStyle w:val="FrameContents"/>
                               <w:overflowPunct w:val="true"/>
-                              <w:rPr>
-                                <w:color w:val="auto"/>
-                              </w:rPr>
+                              <w:rPr/>
                             </w:pPr>
                             <w:r>
                               <w:rPr>
                                 <w:rFonts w:eastAsia="DejaVu Sans" w:cs="DejaVu Sans"/>
-                                <w:color w:val="auto"/>
+                                <w:color w:val="00000A"/>
                               </w:rPr>
                               <w:t>A-06</w:t>
                             </w:r>
@@ -18831,7 +18748,7 @@
           </mc:Choice>
           <mc:Fallback>
             <w:pict>
-              <v:rect id="shape_0" ID="Shape5" fillcolor="#fff200" stroked="f" style="position:absolute;margin-left:418.35pt;margin-top:9.2pt;width:39.45pt;height:13.85pt">
+              <v:rect id="shape_0" ID="Shape5" fillcolor="#fff200" stroked="f" style="position:absolute;margin-left:418.35pt;margin-top:9.2pt;width:39.55pt;height:13.85pt">
                 <w10:wrap type="square"/>
                 <v:fill o:detectmouseclick="t" type="solid" color2="#000dff"/>
                 <v:stroke color="#3465a4" weight="73080" joinstyle="round" endcap="flat"/>
@@ -18841,14 +18758,12 @@
                       <w:pPr>
                         <w:pStyle w:val="FrameContents"/>
                         <w:overflowPunct w:val="true"/>
-                        <w:rPr>
-                          <w:color w:val="auto"/>
-                        </w:rPr>
+                        <w:rPr/>
                       </w:pPr>
                       <w:r>
                         <w:rPr>
                           <w:rFonts w:eastAsia="DejaVu Sans" w:cs="DejaVu Sans"/>
-                          <w:color w:val="auto"/>
+                          <w:color w:val="00000A"/>
                         </w:rPr>
                         <w:t>A-06</w:t>
                       </w:r>
@@ -19014,7 +18929,7 @@
                 <wp:positionV relativeFrom="paragraph">
                   <wp:posOffset>98425</wp:posOffset>
                 </wp:positionV>
-                <wp:extent cx="502285" cy="177165"/>
+                <wp:extent cx="503555" cy="177165"/>
                 <wp:effectExtent l="0" t="0" r="0" b="0"/>
                 <wp:wrapNone/>
                 <wp:docPr id="30" name="Shape5"/>
@@ -19025,7 +18940,7 @@
                       <wps:spPr>
                         <a:xfrm>
                           <a:off x="0" y="0"/>
-                          <a:ext cx="501480" cy="176400"/>
+                          <a:ext cx="502920" cy="176400"/>
                         </a:xfrm>
                         <a:prstGeom prst="rect">
                           <a:avLst/>
@@ -19049,14 +18964,12 @@
                             <w:pPr>
                               <w:pStyle w:val="FrameContents"/>
                               <w:overflowPunct w:val="true"/>
-                              <w:rPr>
-                                <w:color w:val="auto"/>
-                              </w:rPr>
+                              <w:rPr/>
                             </w:pPr>
                             <w:r>
                               <w:rPr>
                                 <w:rFonts w:eastAsia="DejaVu Sans" w:cs="DejaVu Sans"/>
-                                <w:color w:val="auto"/>
+                                <w:color w:val="00000A"/>
                               </w:rPr>
                               <w:t>A-05</w:t>
                             </w:r>
@@ -19074,7 +18987,7 @@
           </mc:Choice>
           <mc:Fallback>
             <w:pict>
-              <v:rect id="shape_0" ID="Shape5" fillcolor="#fff200" stroked="f" style="position:absolute;margin-left:446.45pt;margin-top:7.75pt;width:39.45pt;height:13.85pt">
+              <v:rect id="shape_0" ID="Shape5" fillcolor="#fff200" stroked="f" style="position:absolute;margin-left:446.45pt;margin-top:7.75pt;width:39.55pt;height:13.85pt">
                 <w10:wrap type="square"/>
                 <v:fill o:detectmouseclick="t" type="solid" color2="#000dff"/>
                 <v:stroke color="#3465a4" weight="73080" joinstyle="round" endcap="flat"/>
@@ -19084,14 +18997,12 @@
                       <w:pPr>
                         <w:pStyle w:val="FrameContents"/>
                         <w:overflowPunct w:val="true"/>
-                        <w:rPr>
-                          <w:color w:val="auto"/>
-                        </w:rPr>
+                        <w:rPr/>
                       </w:pPr>
                       <w:r>
                         <w:rPr>
                           <w:rFonts w:eastAsia="DejaVu Sans" w:cs="DejaVu Sans"/>
-                          <w:color w:val="auto"/>
+                          <w:color w:val="00000A"/>
                         </w:rPr>
                         <w:t>A-05</w:t>
                       </w:r>
@@ -19302,7 +19213,7 @@
                 <wp:positionV relativeFrom="paragraph">
                   <wp:posOffset>-199390</wp:posOffset>
                 </wp:positionV>
-                <wp:extent cx="502285" cy="177165"/>
+                <wp:extent cx="503555" cy="177165"/>
                 <wp:effectExtent l="0" t="0" r="0" b="0"/>
                 <wp:wrapNone/>
                 <wp:docPr id="32" name="Shape5"/>
@@ -19313,7 +19224,7 @@
                       <wps:spPr>
                         <a:xfrm>
                           <a:off x="0" y="0"/>
-                          <a:ext cx="501480" cy="176400"/>
+                          <a:ext cx="502920" cy="176400"/>
                         </a:xfrm>
                         <a:prstGeom prst="rect">
                           <a:avLst/>
@@ -19337,14 +19248,12 @@
                             <w:pPr>
                               <w:pStyle w:val="FrameContents"/>
                               <w:overflowPunct w:val="true"/>
-                              <w:rPr>
-                                <w:color w:val="auto"/>
-                              </w:rPr>
+                              <w:rPr/>
                             </w:pPr>
                             <w:r>
                               <w:rPr>
                                 <w:rFonts w:eastAsia="DejaVu Sans" w:cs="DejaVu Sans"/>
-                                <w:color w:val="auto"/>
+                                <w:color w:val="00000A"/>
                               </w:rPr>
                               <w:t>A-11</w:t>
                             </w:r>
@@ -19362,7 +19271,7 @@
           </mc:Choice>
           <mc:Fallback>
             <w:pict>
-              <v:rect id="shape_0" ID="Shape5" fillcolor="#fff200" stroked="f" style="position:absolute;margin-left:418.05pt;margin-top:-15.7pt;width:39.45pt;height:13.85pt">
+              <v:rect id="shape_0" ID="Shape5" fillcolor="#fff200" stroked="f" style="position:absolute;margin-left:418.05pt;margin-top:-15.7pt;width:39.55pt;height:13.85pt">
                 <w10:wrap type="square"/>
                 <v:fill o:detectmouseclick="t" type="solid" color2="#000dff"/>
                 <v:stroke color="#3465a4" weight="73080" joinstyle="round" endcap="flat"/>
@@ -19372,14 +19281,12 @@
                       <w:pPr>
                         <w:pStyle w:val="FrameContents"/>
                         <w:overflowPunct w:val="true"/>
-                        <w:rPr>
-                          <w:color w:val="auto"/>
-                        </w:rPr>
+                        <w:rPr/>
                       </w:pPr>
                       <w:r>
                         <w:rPr>
                           <w:rFonts w:eastAsia="DejaVu Sans" w:cs="DejaVu Sans"/>
-                          <w:color w:val="auto"/>
+                          <w:color w:val="00000A"/>
                         </w:rPr>
                         <w:t>A-11</w:t>
                       </w:r>
@@ -19528,7 +19435,7 @@
                 <wp:positionV relativeFrom="paragraph">
                   <wp:posOffset>80645</wp:posOffset>
                 </wp:positionV>
-                <wp:extent cx="502285" cy="177165"/>
+                <wp:extent cx="503555" cy="177165"/>
                 <wp:effectExtent l="0" t="0" r="0" b="0"/>
                 <wp:wrapNone/>
                 <wp:docPr id="35" name="Shape5"/>
@@ -19539,7 +19446,7 @@
                       <wps:spPr>
                         <a:xfrm>
                           <a:off x="0" y="0"/>
-                          <a:ext cx="501480" cy="176400"/>
+                          <a:ext cx="502920" cy="176400"/>
                         </a:xfrm>
                         <a:prstGeom prst="rect">
                           <a:avLst/>
@@ -19563,14 +19470,12 @@
                             <w:pPr>
                               <w:pStyle w:val="FrameContents"/>
                               <w:overflowPunct w:val="true"/>
-                              <w:rPr>
-                                <w:color w:val="auto"/>
-                              </w:rPr>
+                              <w:rPr/>
                             </w:pPr>
                             <w:r>
                               <w:rPr>
                                 <w:rFonts w:eastAsia="DejaVu Sans" w:cs="DejaVu Sans"/>
-                                <w:color w:val="auto"/>
+                                <w:color w:val="00000A"/>
                               </w:rPr>
                               <w:t>A-06</w:t>
                             </w:r>
@@ -19588,7 +19493,7 @@
           </mc:Choice>
           <mc:Fallback>
             <w:pict>
-              <v:rect id="shape_0" ID="Shape5" fillcolor="#fff200" stroked="f" style="position:absolute;margin-left:55.9pt;margin-top:6.35pt;width:39.45pt;height:13.85pt">
+              <v:rect id="shape_0" ID="Shape5" fillcolor="#fff200" stroked="f" style="position:absolute;margin-left:55.9pt;margin-top:6.35pt;width:39.55pt;height:13.85pt">
                 <w10:wrap type="square"/>
                 <v:fill o:detectmouseclick="t" type="solid" color2="#000dff"/>
                 <v:stroke color="#3465a4" weight="73080" joinstyle="round" endcap="flat"/>
@@ -19598,14 +19503,12 @@
                       <w:pPr>
                         <w:pStyle w:val="FrameContents"/>
                         <w:overflowPunct w:val="true"/>
-                        <w:rPr>
-                          <w:color w:val="auto"/>
-                        </w:rPr>
+                        <w:rPr/>
                       </w:pPr>
                       <w:r>
                         <w:rPr>
                           <w:rFonts w:eastAsia="DejaVu Sans" w:cs="DejaVu Sans"/>
-                          <w:color w:val="auto"/>
+                          <w:color w:val="00000A"/>
                         </w:rPr>
                         <w:t>A-06</w:t>
                       </w:r>
@@ -19690,7 +19593,7 @@
                 <wp:positionV relativeFrom="paragraph">
                   <wp:posOffset>93980</wp:posOffset>
                 </wp:positionV>
-                <wp:extent cx="502285" cy="177165"/>
+                <wp:extent cx="503555" cy="177165"/>
                 <wp:effectExtent l="0" t="0" r="0" b="0"/>
                 <wp:wrapNone/>
                 <wp:docPr id="37" name="Shape5"/>
@@ -19701,7 +19604,7 @@
                       <wps:spPr>
                         <a:xfrm>
                           <a:off x="0" y="0"/>
-                          <a:ext cx="501480" cy="176400"/>
+                          <a:ext cx="502920" cy="176400"/>
                         </a:xfrm>
                         <a:prstGeom prst="rect">
                           <a:avLst/>
@@ -19725,14 +19628,12 @@
                             <w:pPr>
                               <w:pStyle w:val="FrameContents"/>
                               <w:overflowPunct w:val="true"/>
-                              <w:rPr>
-                                <w:color w:val="auto"/>
-                              </w:rPr>
+                              <w:rPr/>
                             </w:pPr>
                             <w:r>
                               <w:rPr>
                                 <w:rFonts w:eastAsia="DejaVu Sans" w:cs="DejaVu Sans"/>
-                                <w:color w:val="auto"/>
+                                <w:color w:val="00000A"/>
                               </w:rPr>
                               <w:t>A-13</w:t>
                             </w:r>
@@ -19750,7 +19651,7 @@
           </mc:Choice>
           <mc:Fallback>
             <w:pict>
-              <v:rect id="shape_0" ID="Shape5" fillcolor="#fff200" stroked="f" style="position:absolute;margin-left:317.5pt;margin-top:7.4pt;width:39.45pt;height:13.85pt">
+              <v:rect id="shape_0" ID="Shape5" fillcolor="#fff200" stroked="f" style="position:absolute;margin-left:317.5pt;margin-top:7.4pt;width:39.55pt;height:13.85pt">
                 <w10:wrap type="square"/>
                 <v:fill o:detectmouseclick="t" type="solid" color2="#000dff"/>
                 <v:stroke color="#3465a4" weight="73080" joinstyle="round" endcap="flat"/>
@@ -19760,14 +19661,12 @@
                       <w:pPr>
                         <w:pStyle w:val="FrameContents"/>
                         <w:overflowPunct w:val="true"/>
-                        <w:rPr>
-                          <w:color w:val="auto"/>
-                        </w:rPr>
+                        <w:rPr/>
                       </w:pPr>
                       <w:r>
                         <w:rPr>
                           <w:rFonts w:eastAsia="DejaVu Sans" w:cs="DejaVu Sans"/>
-                          <w:color w:val="auto"/>
+                          <w:color w:val="00000A"/>
                         </w:rPr>
                         <w:t>A-13</w:t>
                       </w:r>
@@ -19859,70 +19758,6 @@
       </w:pPr>
       <w:r>
         <w:rPr/>
-      </w:r>
-    </w:p>
-    <w:p>
-      <w:pPr>
-        <w:pStyle w:val="Normal"/>
-        <w:jc w:val="center"/>
-        <w:rPr>
-          <w:sz w:val="28"/>
-          <w:szCs w:val="28"/>
-        </w:rPr>
-      </w:pPr>
-      <w:r>
-        <w:rPr>
-          <w:sz w:val="28"/>
-          <w:szCs w:val="28"/>
-        </w:rPr>
-      </w:r>
-    </w:p>
-    <w:p>
-      <w:pPr>
-        <w:pStyle w:val="Normal"/>
-        <w:jc w:val="center"/>
-        <w:rPr>
-          <w:sz w:val="28"/>
-          <w:szCs w:val="28"/>
-        </w:rPr>
-      </w:pPr>
-      <w:r>
-        <w:rPr>
-          <w:sz w:val="28"/>
-          <w:szCs w:val="28"/>
-        </w:rPr>
-      </w:r>
-    </w:p>
-    <w:p>
-      <w:pPr>
-        <w:pStyle w:val="Normal"/>
-        <w:jc w:val="center"/>
-        <w:rPr>
-          <w:sz w:val="28"/>
-          <w:szCs w:val="28"/>
-        </w:rPr>
-      </w:pPr>
-      <w:r>
-        <w:rPr>
-          <w:sz w:val="28"/>
-          <w:szCs w:val="28"/>
-        </w:rPr>
-      </w:r>
-    </w:p>
-    <w:p>
-      <w:pPr>
-        <w:pStyle w:val="Normal"/>
-        <w:jc w:val="center"/>
-        <w:rPr>
-          <w:sz w:val="28"/>
-          <w:szCs w:val="28"/>
-        </w:rPr>
-      </w:pPr>
-      <w:r>
-        <w:rPr>
-          <w:sz w:val="28"/>
-          <w:szCs w:val="28"/>
-        </w:rPr>
       </w:r>
     </w:p>
     <w:p>
@@ -20579,106 +20414,16 @@
     <w:p>
       <w:pPr>
         <w:pStyle w:val="Normal"/>
-        <w:rPr/>
-      </w:pPr>
-      <w:r>
-        <w:rPr/>
-      </w:r>
-    </w:p>
-    <w:p>
-      <w:pPr>
-        <w:pStyle w:val="Normal"/>
-        <w:rPr/>
-      </w:pPr>
-      <w:r>
-        <w:rPr/>
-      </w:r>
-    </w:p>
-    <w:p>
-      <w:pPr>
-        <w:pStyle w:val="Normal"/>
-        <w:rPr/>
-      </w:pPr>
-      <w:r>
-        <w:rPr/>
-      </w:r>
-    </w:p>
-    <w:p>
-      <w:pPr>
-        <w:pStyle w:val="Normal"/>
-        <w:rPr/>
-      </w:pPr>
-      <w:r>
-        <w:rPr/>
-      </w:r>
-    </w:p>
-    <w:p>
-      <w:pPr>
-        <w:pStyle w:val="Normal"/>
-        <w:rPr/>
-      </w:pPr>
-      <w:r>
-        <w:rPr/>
-      </w:r>
-    </w:p>
-    <w:p>
-      <w:pPr>
-        <w:pStyle w:val="Normal"/>
-        <w:rPr/>
-      </w:pPr>
-      <w:r>
-        <w:rPr/>
-      </w:r>
-    </w:p>
-    <w:p>
-      <w:pPr>
-        <w:pStyle w:val="Normal"/>
-        <w:rPr/>
-      </w:pPr>
-      <w:r>
-        <w:rPr/>
-      </w:r>
-    </w:p>
-    <w:p>
-      <w:pPr>
-        <w:pStyle w:val="Normal"/>
-        <w:rPr/>
-      </w:pPr>
-      <w:r>
-        <w:rPr/>
-      </w:r>
-    </w:p>
-    <w:p>
-      <w:pPr>
-        <w:pStyle w:val="Normal"/>
-        <w:rPr/>
-      </w:pPr>
-      <w:r>
-        <w:rPr/>
-      </w:r>
-    </w:p>
-    <w:p>
-      <w:pPr>
-        <w:pStyle w:val="Normal"/>
-        <w:rPr/>
-      </w:pPr>
-      <w:r>
-        <w:rPr/>
-      </w:r>
-    </w:p>
-    <w:p>
-      <w:pPr>
-        <w:pStyle w:val="Normal"/>
         <w:jc w:val="center"/>
         <w:rPr>
-          <w:sz w:val="28"/>
-          <w:szCs w:val="28"/>
-        </w:rPr>
-      </w:pPr>
-      <w:r>
-        <w:rPr>
-          <w:sz w:val="28"/>
-          <w:szCs w:val="28"/>
+          <w:sz w:val="24"/>
+          <w:szCs w:val="24"/>
+        </w:rPr>
+      </w:pPr>
+      <w:r>
+        <w:rPr>
+          <w:sz w:val="24"/>
+          <w:szCs w:val="24"/>
         </w:rPr>
         <w:t>Client responsibilities</w:t>
       </w:r>
@@ -20829,10 +20574,7 @@
     <w:p>
       <w:pPr>
         <w:pStyle w:val="Normal"/>
-        <w:rPr>
-          <w:sz w:val="24"/>
-          <w:szCs w:val="24"/>
-        </w:rPr>
+        <w:rPr/>
       </w:pPr>
       <w:r>
         <w:rPr>
@@ -22149,8 +21891,11 @@
       </w:pPr>
       <w:r>
         <w:rPr>
-          <w:sz w:val="24"/>
-          <w:szCs w:val="24"/>
+          <w:b w:val="false"/>
+          <w:bCs w:val="false"/>
+          <w:sz w:val="24"/>
+          <w:szCs w:val="24"/>
+          <w:u w:val="single"/>
         </w:rPr>
         <w:t>What client does:</w:t>
       </w:r>
@@ -22214,6 +21959,7 @@
         <w:rPr>
           <w:sz w:val="24"/>
           <w:szCs w:val="24"/>
+          <w:u w:val="single"/>
         </w:rPr>
         <w:t>What server does:</w:t>
       </w:r>
@@ -22221,62 +21967,78 @@
     <w:p>
       <w:pPr>
         <w:pStyle w:val="Normal"/>
-        <w:rPr>
-          <w:sz w:val="24"/>
-          <w:szCs w:val="24"/>
-        </w:rPr>
-      </w:pPr>
-      <w:r>
-        <w:rPr>
-          <w:sz w:val="24"/>
-          <w:szCs w:val="24"/>
-        </w:rPr>
-        <w:t>- receives messages from clients then parses that information to store information about player choices then use than information to execute game logic then send results back to clients</w:t>
-      </w:r>
-    </w:p>
-    <w:p>
-      <w:pPr>
-        <w:pStyle w:val="Normal"/>
-        <w:rPr>
-          <w:sz w:val="24"/>
-          <w:szCs w:val="24"/>
-        </w:rPr>
-      </w:pPr>
-      <w:r>
-        <w:rPr>
-          <w:sz w:val="24"/>
-          <w:szCs w:val="24"/>
-        </w:rPr>
-        <w:t>- server maintains a one socket connection with players and stores client session information to easily send messages</w:t>
-      </w:r>
-    </w:p>
-    <w:p>
-      <w:pPr>
-        <w:pStyle w:val="Normal"/>
-        <w:rPr>
-          <w:sz w:val="24"/>
-          <w:szCs w:val="24"/>
-        </w:rPr>
-      </w:pPr>
-      <w:r>
-        <w:rPr>
-          <w:sz w:val="24"/>
-          <w:szCs w:val="24"/>
-        </w:rPr>
-      </w:r>
-    </w:p>
-    <w:p>
-      <w:pPr>
-        <w:pStyle w:val="Normal"/>
-        <w:rPr>
-          <w:sz w:val="24"/>
-          <w:szCs w:val="24"/>
-        </w:rPr>
-      </w:pPr>
-      <w:r>
-        <w:rPr>
-          <w:sz w:val="24"/>
-          <w:szCs w:val="24"/>
+        <w:rPr/>
+      </w:pPr>
+      <w:r>
+        <w:rPr>
+          <w:sz w:val="24"/>
+          <w:szCs w:val="24"/>
+        </w:rPr>
+        <w:t xml:space="preserve">- receives messages from clients then parses that information to store player choices then use than information to execute game logic then send results back to </w:t>
+      </w:r>
+      <w:r>
+        <w:rPr>
+          <w:sz w:val="24"/>
+          <w:szCs w:val="24"/>
+        </w:rPr>
+        <w:t xml:space="preserve">all </w:t>
+      </w:r>
+      <w:r>
+        <w:rPr>
+          <w:sz w:val="24"/>
+          <w:szCs w:val="24"/>
+        </w:rPr>
+        <w:t>clients</w:t>
+      </w:r>
+    </w:p>
+    <w:p>
+      <w:pPr>
+        <w:pStyle w:val="Normal"/>
+        <w:rPr/>
+      </w:pPr>
+      <w:r>
+        <w:rPr>
+          <w:sz w:val="24"/>
+          <w:szCs w:val="24"/>
+        </w:rPr>
+        <w:t xml:space="preserve">- server maintains a one socket connection with players and stores client session information to easily send messages </w:t>
+      </w:r>
+      <w:r>
+        <w:rPr>
+          <w:sz w:val="24"/>
+          <w:szCs w:val="24"/>
+        </w:rPr>
+        <w:t>to specific single or multiple clients</w:t>
+      </w:r>
+    </w:p>
+    <w:p>
+      <w:pPr>
+        <w:pStyle w:val="Normal"/>
+        <w:rPr>
+          <w:sz w:val="24"/>
+          <w:szCs w:val="24"/>
+        </w:rPr>
+      </w:pPr>
+      <w:r>
+        <w:rPr>
+          <w:sz w:val="24"/>
+          <w:szCs w:val="24"/>
+        </w:rPr>
+      </w:r>
+    </w:p>
+    <w:p>
+      <w:pPr>
+        <w:pStyle w:val="Normal"/>
+        <w:rPr>
+          <w:sz w:val="24"/>
+          <w:szCs w:val="24"/>
+        </w:rPr>
+      </w:pPr>
+      <w:r>
+        <w:rPr>
+          <w:sz w:val="24"/>
+          <w:szCs w:val="24"/>
+          <w:u w:val="single"/>
         </w:rPr>
         <w:t>How they interact:</w:t>
       </w:r>
@@ -22300,30 +22062,705 @@
     <w:p>
       <w:pPr>
         <w:pStyle w:val="Normal"/>
-        <w:rPr>
-          <w:sz w:val="24"/>
-          <w:szCs w:val="24"/>
-        </w:rPr>
-      </w:pPr>
-      <w:r>
-        <w:rPr>
-          <w:sz w:val="24"/>
-          <w:szCs w:val="24"/>
-        </w:rPr>
-        <w:t>all client messages are routed through server, server controls relay messages back to clients</w:t>
-      </w:r>
-    </w:p>
-    <w:p>
-      <w:pPr>
-        <w:pStyle w:val="Normal"/>
-        <w:rPr/>
-      </w:pPr>
-      <w:r>
-        <w:rPr>
-          <w:sz w:val="24"/>
-          <w:szCs w:val="24"/>
-        </w:rPr>
-        <w:t>- client sends player choice information while server parses then sends results in order to display results in all client screens</w:t>
+        <w:rPr/>
+      </w:pPr>
+      <w:r>
+        <w:rPr>
+          <w:sz w:val="24"/>
+          <w:szCs w:val="24"/>
+        </w:rPr>
+        <w:t xml:space="preserve">- all client messages are routed </w:t>
+      </w:r>
+      <w:r>
+        <w:rPr>
+          <w:sz w:val="24"/>
+          <w:szCs w:val="24"/>
+        </w:rPr>
+        <w:t>solely to</w:t>
+      </w:r>
+      <w:r>
+        <w:rPr>
+          <w:sz w:val="24"/>
+          <w:szCs w:val="24"/>
+        </w:rPr>
+        <w:t xml:space="preserve"> server, server controls relay messages back to clients</w:t>
+      </w:r>
+    </w:p>
+    <w:p>
+      <w:pPr>
+        <w:pStyle w:val="Normal"/>
+        <w:rPr/>
+      </w:pPr>
+      <w:r>
+        <w:rPr>
+          <w:sz w:val="24"/>
+          <w:szCs w:val="24"/>
+        </w:rPr>
+        <w:t xml:space="preserve">- client sends player choice information while server </w:t>
+      </w:r>
+      <w:r>
+        <w:rPr>
+          <w:sz w:val="24"/>
+          <w:szCs w:val="24"/>
+        </w:rPr>
+        <w:t xml:space="preserve">collects </w:t>
+      </w:r>
+      <w:r>
+        <w:rPr>
+          <w:sz w:val="24"/>
+          <w:szCs w:val="24"/>
+        </w:rPr>
+        <w:t xml:space="preserve">then sends </w:t>
+      </w:r>
+      <w:r>
+        <w:rPr>
+          <w:sz w:val="24"/>
+          <w:szCs w:val="24"/>
+        </w:rPr>
+        <w:t xml:space="preserve">all client </w:t>
+      </w:r>
+      <w:r>
+        <w:rPr>
+          <w:sz w:val="24"/>
+          <w:szCs w:val="24"/>
+        </w:rPr>
+        <w:t xml:space="preserve">results </w:t>
+      </w:r>
+      <w:r>
+        <w:rPr>
+          <w:sz w:val="24"/>
+          <w:szCs w:val="24"/>
+        </w:rPr>
+        <w:t xml:space="preserve">to each seperate client </w:t>
+      </w:r>
+      <w:r>
+        <w:rPr>
+          <w:sz w:val="24"/>
+          <w:szCs w:val="24"/>
+        </w:rPr>
+        <w:t>to display results in all client screens</w:t>
+      </w:r>
+    </w:p>
+    <w:p>
+      <w:pPr>
+        <w:pStyle w:val="Normal"/>
+        <w:jc w:val="center"/>
+        <w:rPr>
+          <w:b w:val="false"/>
+          <w:b w:val="false"/>
+          <w:bCs w:val="false"/>
+          <w:sz w:val="28"/>
+          <w:szCs w:val="28"/>
+        </w:rPr>
+      </w:pPr>
+      <w:r>
+        <w:rPr>
+          <w:b w:val="false"/>
+          <w:bCs w:val="false"/>
+          <w:sz w:val="28"/>
+          <w:szCs w:val="28"/>
+        </w:rPr>
+        <w:t>Interaction Diagrams</w:t>
+      </w:r>
+    </w:p>
+    <w:p>
+      <w:pPr>
+        <w:pStyle w:val="Normal"/>
+        <w:jc w:val="center"/>
+        <w:rPr>
+          <w:b w:val="false"/>
+          <w:b w:val="false"/>
+          <w:bCs w:val="false"/>
+          <w:sz w:val="28"/>
+          <w:szCs w:val="28"/>
+        </w:rPr>
+      </w:pPr>
+      <w:r>
+        <w:rPr>
+          <w:b w:val="false"/>
+          <w:bCs w:val="false"/>
+          <w:sz w:val="28"/>
+          <w:szCs w:val="28"/>
+        </w:rPr>
+      </w:r>
+    </w:p>
+    <w:p>
+      <w:pPr>
+        <w:pStyle w:val="Normal"/>
+        <w:jc w:val="left"/>
+        <w:rPr>
+          <w:b/>
+          <w:b/>
+          <w:bCs/>
+          <w:sz w:val="24"/>
+          <w:szCs w:val="24"/>
+        </w:rPr>
+      </w:pPr>
+      <w:r>
+        <w:drawing>
+          <wp:anchor behindDoc="0" distT="0" distB="0" distL="0" distR="0" simplePos="0" locked="0" layoutInCell="1" allowOverlap="1" relativeHeight="42">
+            <wp:simplePos x="0" y="0"/>
+            <wp:positionH relativeFrom="column">
+              <wp:posOffset>-88900</wp:posOffset>
+            </wp:positionH>
+            <wp:positionV relativeFrom="paragraph">
+              <wp:posOffset>275590</wp:posOffset>
+            </wp:positionV>
+            <wp:extent cx="5249545" cy="3449955"/>
+            <wp:effectExtent l="0" t="0" r="0" b="0"/>
+            <wp:wrapSquare wrapText="largest"/>
+            <wp:docPr id="41" name="Image5" descr=""/>
+            <wp:cNvGraphicFramePr>
+              <a:graphicFrameLocks xmlns:a="http://schemas.openxmlformats.org/drawingml/2006/main" noChangeAspect="1"/>
+            </wp:cNvGraphicFramePr>
+            <a:graphic xmlns:a="http://schemas.openxmlformats.org/drawingml/2006/main">
+              <a:graphicData uri="http://schemas.openxmlformats.org/drawingml/2006/picture">
+                <pic:pic xmlns:pic="http://schemas.openxmlformats.org/drawingml/2006/picture">
+                  <pic:nvPicPr>
+                    <pic:cNvPr id="41" name="Image5" descr=""/>
+                    <pic:cNvPicPr>
+                      <a:picLocks noChangeAspect="1" noChangeArrowheads="1"/>
+                    </pic:cNvPicPr>
+                  </pic:nvPicPr>
+                  <pic:blipFill>
+                    <a:blip r:embed="rId14"/>
+                    <a:stretch>
+                      <a:fillRect/>
+                    </a:stretch>
+                  </pic:blipFill>
+                  <pic:spPr bwMode="auto">
+                    <a:xfrm>
+                      <a:off x="0" y="0"/>
+                      <a:ext cx="5249545" cy="3449955"/>
+                    </a:xfrm>
+                    <a:prstGeom prst="rect">
+                      <a:avLst/>
+                    </a:prstGeom>
+                  </pic:spPr>
+                </pic:pic>
+              </a:graphicData>
+            </a:graphic>
+          </wp:anchor>
+        </w:drawing>
+      </w:r>
+      <w:r>
+        <w:rPr>
+          <w:b/>
+          <w:bCs/>
+          <w:sz w:val="24"/>
+          <w:szCs w:val="24"/>
+        </w:rPr>
+        <w:t>Joining a game</w:t>
+      </w:r>
+    </w:p>
+    <w:p>
+      <w:pPr>
+        <w:pStyle w:val="Normal"/>
+        <w:jc w:val="left"/>
+        <w:rPr>
+          <w:b w:val="false"/>
+          <w:b w:val="false"/>
+          <w:bCs w:val="false"/>
+          <w:sz w:val="24"/>
+          <w:szCs w:val="24"/>
+        </w:rPr>
+      </w:pPr>
+      <w:r>
+        <w:rPr>
+          <w:b w:val="false"/>
+          <w:bCs w:val="false"/>
+          <w:sz w:val="24"/>
+          <w:szCs w:val="24"/>
+        </w:rPr>
+      </w:r>
+    </w:p>
+    <w:p>
+      <w:pPr>
+        <w:pStyle w:val="Normal"/>
+        <w:jc w:val="left"/>
+        <w:rPr>
+          <w:b w:val="false"/>
+          <w:b w:val="false"/>
+          <w:bCs w:val="false"/>
+          <w:sz w:val="24"/>
+          <w:szCs w:val="24"/>
+        </w:rPr>
+      </w:pPr>
+      <w:r>
+        <w:rPr>
+          <w:b w:val="false"/>
+          <w:bCs w:val="false"/>
+          <w:sz w:val="24"/>
+          <w:szCs w:val="24"/>
+        </w:rPr>
+      </w:r>
+    </w:p>
+    <w:p>
+      <w:pPr>
+        <w:pStyle w:val="Normal"/>
+        <w:jc w:val="left"/>
+        <w:rPr>
+          <w:b w:val="false"/>
+          <w:b w:val="false"/>
+          <w:bCs w:val="false"/>
+          <w:sz w:val="24"/>
+          <w:szCs w:val="24"/>
+        </w:rPr>
+      </w:pPr>
+      <w:r>
+        <w:rPr>
+          <w:b w:val="false"/>
+          <w:bCs w:val="false"/>
+          <w:sz w:val="24"/>
+          <w:szCs w:val="24"/>
+        </w:rPr>
+      </w:r>
+    </w:p>
+    <w:p>
+      <w:pPr>
+        <w:pStyle w:val="Normal"/>
+        <w:jc w:val="left"/>
+        <w:rPr>
+          <w:b w:val="false"/>
+          <w:b w:val="false"/>
+          <w:bCs w:val="false"/>
+          <w:sz w:val="24"/>
+          <w:szCs w:val="24"/>
+        </w:rPr>
+      </w:pPr>
+      <w:r>
+        <w:rPr>
+          <w:b w:val="false"/>
+          <w:bCs w:val="false"/>
+          <w:sz w:val="24"/>
+          <w:szCs w:val="24"/>
+        </w:rPr>
+      </w:r>
+    </w:p>
+    <w:p>
+      <w:pPr>
+        <w:pStyle w:val="Normal"/>
+        <w:jc w:val="left"/>
+        <w:rPr>
+          <w:b w:val="false"/>
+          <w:b w:val="false"/>
+          <w:bCs w:val="false"/>
+          <w:sz w:val="24"/>
+          <w:szCs w:val="24"/>
+        </w:rPr>
+      </w:pPr>
+      <w:r>
+        <w:rPr>
+          <w:b w:val="false"/>
+          <w:bCs w:val="false"/>
+          <w:sz w:val="24"/>
+          <w:szCs w:val="24"/>
+        </w:rPr>
+      </w:r>
+    </w:p>
+    <w:p>
+      <w:pPr>
+        <w:pStyle w:val="Normal"/>
+        <w:jc w:val="left"/>
+        <w:rPr>
+          <w:b w:val="false"/>
+          <w:b w:val="false"/>
+          <w:bCs w:val="false"/>
+          <w:sz w:val="24"/>
+          <w:szCs w:val="24"/>
+        </w:rPr>
+      </w:pPr>
+      <w:r>
+        <w:rPr>
+          <w:b w:val="false"/>
+          <w:bCs w:val="false"/>
+          <w:sz w:val="24"/>
+          <w:szCs w:val="24"/>
+        </w:rPr>
+      </w:r>
+    </w:p>
+    <w:p>
+      <w:pPr>
+        <w:pStyle w:val="Normal"/>
+        <w:jc w:val="left"/>
+        <w:rPr>
+          <w:b w:val="false"/>
+          <w:b w:val="false"/>
+          <w:bCs w:val="false"/>
+          <w:sz w:val="24"/>
+          <w:szCs w:val="24"/>
+        </w:rPr>
+      </w:pPr>
+      <w:r>
+        <w:rPr>
+          <w:b w:val="false"/>
+          <w:bCs w:val="false"/>
+          <w:sz w:val="24"/>
+          <w:szCs w:val="24"/>
+        </w:rPr>
+      </w:r>
+    </w:p>
+    <w:p>
+      <w:pPr>
+        <w:pStyle w:val="Normal"/>
+        <w:jc w:val="left"/>
+        <w:rPr>
+          <w:b w:val="false"/>
+          <w:b w:val="false"/>
+          <w:bCs w:val="false"/>
+          <w:sz w:val="24"/>
+          <w:szCs w:val="24"/>
+        </w:rPr>
+      </w:pPr>
+      <w:r>
+        <w:rPr>
+          <w:b w:val="false"/>
+          <w:bCs w:val="false"/>
+          <w:sz w:val="24"/>
+          <w:szCs w:val="24"/>
+        </w:rPr>
+      </w:r>
+    </w:p>
+    <w:p>
+      <w:pPr>
+        <w:pStyle w:val="Normal"/>
+        <w:jc w:val="left"/>
+        <w:rPr>
+          <w:b w:val="false"/>
+          <w:b w:val="false"/>
+          <w:bCs w:val="false"/>
+          <w:sz w:val="24"/>
+          <w:szCs w:val="24"/>
+        </w:rPr>
+      </w:pPr>
+      <w:r>
+        <w:rPr>
+          <w:b w:val="false"/>
+          <w:bCs w:val="false"/>
+          <w:sz w:val="24"/>
+          <w:szCs w:val="24"/>
+        </w:rPr>
+      </w:r>
+    </w:p>
+    <w:p>
+      <w:pPr>
+        <w:pStyle w:val="Normal"/>
+        <w:jc w:val="left"/>
+        <w:rPr>
+          <w:b w:val="false"/>
+          <w:b w:val="false"/>
+          <w:bCs w:val="false"/>
+          <w:sz w:val="24"/>
+          <w:szCs w:val="24"/>
+        </w:rPr>
+      </w:pPr>
+      <w:r>
+        <w:rPr>
+          <w:b w:val="false"/>
+          <w:bCs w:val="false"/>
+          <w:sz w:val="24"/>
+          <w:szCs w:val="24"/>
+        </w:rPr>
+      </w:r>
+    </w:p>
+    <w:p>
+      <w:pPr>
+        <w:pStyle w:val="Normal"/>
+        <w:jc w:val="left"/>
+        <w:rPr>
+          <w:b w:val="false"/>
+          <w:b w:val="false"/>
+          <w:bCs w:val="false"/>
+          <w:sz w:val="24"/>
+          <w:szCs w:val="24"/>
+        </w:rPr>
+      </w:pPr>
+      <w:r>
+        <w:rPr>
+          <w:b w:val="false"/>
+          <w:bCs w:val="false"/>
+          <w:sz w:val="24"/>
+          <w:szCs w:val="24"/>
+        </w:rPr>
+      </w:r>
+    </w:p>
+    <w:p>
+      <w:pPr>
+        <w:pStyle w:val="Normal"/>
+        <w:jc w:val="left"/>
+        <w:rPr>
+          <w:b w:val="false"/>
+          <w:b w:val="false"/>
+          <w:bCs w:val="false"/>
+          <w:sz w:val="24"/>
+          <w:szCs w:val="24"/>
+        </w:rPr>
+      </w:pPr>
+      <w:r>
+        <w:rPr>
+          <w:b w:val="false"/>
+          <w:bCs w:val="false"/>
+          <w:sz w:val="24"/>
+          <w:szCs w:val="24"/>
+        </w:rPr>
+      </w:r>
+    </w:p>
+    <w:p>
+      <w:pPr>
+        <w:pStyle w:val="Normal"/>
+        <w:jc w:val="left"/>
+        <w:rPr>
+          <w:b w:val="false"/>
+          <w:b w:val="false"/>
+          <w:bCs w:val="false"/>
+          <w:sz w:val="24"/>
+          <w:szCs w:val="24"/>
+        </w:rPr>
+      </w:pPr>
+      <w:r>
+        <w:rPr>
+          <w:b w:val="false"/>
+          <w:bCs w:val="false"/>
+          <w:sz w:val="24"/>
+          <w:szCs w:val="24"/>
+        </w:rPr>
+      </w:r>
+    </w:p>
+    <w:p>
+      <w:pPr>
+        <w:pStyle w:val="Normal"/>
+        <w:jc w:val="left"/>
+        <w:rPr>
+          <w:b w:val="false"/>
+          <w:b w:val="false"/>
+          <w:bCs w:val="false"/>
+          <w:sz w:val="24"/>
+          <w:szCs w:val="24"/>
+        </w:rPr>
+      </w:pPr>
+      <w:r>
+        <w:rPr>
+          <w:b w:val="false"/>
+          <w:bCs w:val="false"/>
+          <w:sz w:val="24"/>
+          <w:szCs w:val="24"/>
+        </w:rPr>
+      </w:r>
+    </w:p>
+    <w:p>
+      <w:pPr>
+        <w:pStyle w:val="Normal"/>
+        <w:jc w:val="left"/>
+        <w:rPr>
+          <w:b w:val="false"/>
+          <w:b w:val="false"/>
+          <w:bCs w:val="false"/>
+          <w:sz w:val="24"/>
+          <w:szCs w:val="24"/>
+        </w:rPr>
+      </w:pPr>
+      <w:r>
+        <w:rPr>
+          <w:b w:val="false"/>
+          <w:bCs w:val="false"/>
+          <w:sz w:val="24"/>
+          <w:szCs w:val="24"/>
+        </w:rPr>
+      </w:r>
+    </w:p>
+    <w:p>
+      <w:pPr>
+        <w:pStyle w:val="Normal"/>
+        <w:jc w:val="left"/>
+        <w:rPr>
+          <w:b w:val="false"/>
+          <w:b w:val="false"/>
+          <w:bCs w:val="false"/>
+          <w:sz w:val="24"/>
+          <w:szCs w:val="24"/>
+        </w:rPr>
+      </w:pPr>
+      <w:r>
+        <w:rPr>
+          <w:b w:val="false"/>
+          <w:bCs w:val="false"/>
+          <w:sz w:val="24"/>
+          <w:szCs w:val="24"/>
+        </w:rPr>
+      </w:r>
+    </w:p>
+    <w:p>
+      <w:pPr>
+        <w:pStyle w:val="Normal"/>
+        <w:jc w:val="left"/>
+        <w:rPr>
+          <w:b w:val="false"/>
+          <w:b w:val="false"/>
+          <w:bCs w:val="false"/>
+          <w:sz w:val="24"/>
+          <w:szCs w:val="24"/>
+        </w:rPr>
+      </w:pPr>
+      <w:r>
+        <w:rPr>
+          <w:b w:val="false"/>
+          <w:bCs w:val="false"/>
+          <w:sz w:val="24"/>
+          <w:szCs w:val="24"/>
+        </w:rPr>
+      </w:r>
+    </w:p>
+    <w:p>
+      <w:pPr>
+        <w:pStyle w:val="Normal"/>
+        <w:jc w:val="left"/>
+        <w:rPr>
+          <w:b w:val="false"/>
+          <w:b w:val="false"/>
+          <w:bCs w:val="false"/>
+          <w:sz w:val="24"/>
+          <w:szCs w:val="24"/>
+        </w:rPr>
+      </w:pPr>
+      <w:r>
+        <w:rPr>
+          <w:b w:val="false"/>
+          <w:bCs w:val="false"/>
+          <w:sz w:val="24"/>
+          <w:szCs w:val="24"/>
+        </w:rPr>
+      </w:r>
+    </w:p>
+    <w:p>
+      <w:pPr>
+        <w:pStyle w:val="Normal"/>
+        <w:jc w:val="left"/>
+        <w:rPr>
+          <w:b w:val="false"/>
+          <w:b w:val="false"/>
+          <w:bCs w:val="false"/>
+          <w:sz w:val="24"/>
+          <w:szCs w:val="24"/>
+        </w:rPr>
+      </w:pPr>
+      <w:r>
+        <w:rPr>
+          <w:b w:val="false"/>
+          <w:bCs w:val="false"/>
+          <w:sz w:val="24"/>
+          <w:szCs w:val="24"/>
+        </w:rPr>
+      </w:r>
+    </w:p>
+    <w:p>
+      <w:pPr>
+        <w:pStyle w:val="Normal"/>
+        <w:jc w:val="left"/>
+        <w:rPr>
+          <w:b w:val="false"/>
+          <w:b w:val="false"/>
+          <w:bCs w:val="false"/>
+          <w:sz w:val="24"/>
+          <w:szCs w:val="24"/>
+        </w:rPr>
+      </w:pPr>
+      <w:r>
+        <w:rPr>
+          <w:b w:val="false"/>
+          <w:bCs w:val="false"/>
+          <w:sz w:val="24"/>
+          <w:szCs w:val="24"/>
+        </w:rPr>
+      </w:r>
+    </w:p>
+    <w:p>
+      <w:pPr>
+        <w:pStyle w:val="Normal"/>
+        <w:jc w:val="left"/>
+        <w:rPr>
+          <w:b w:val="false"/>
+          <w:b w:val="false"/>
+          <w:bCs w:val="false"/>
+          <w:sz w:val="24"/>
+          <w:szCs w:val="24"/>
+        </w:rPr>
+      </w:pPr>
+      <w:r>
+        <w:rPr>
+          <w:b w:val="false"/>
+          <w:bCs w:val="false"/>
+          <w:sz w:val="24"/>
+          <w:szCs w:val="24"/>
+        </w:rPr>
+      </w:r>
+    </w:p>
+    <w:p>
+      <w:pPr>
+        <w:pStyle w:val="Normal"/>
+        <w:jc w:val="left"/>
+        <w:rPr>
+          <w:b/>
+          <w:b/>
+          <w:bCs/>
+          <w:sz w:val="24"/>
+          <w:szCs w:val="24"/>
+        </w:rPr>
+      </w:pPr>
+      <w:r>
+        <w:drawing>
+          <wp:anchor behindDoc="0" distT="0" distB="0" distL="0" distR="0" simplePos="0" locked="0" layoutInCell="1" allowOverlap="1" relativeHeight="43">
+            <wp:simplePos x="0" y="0"/>
+            <wp:positionH relativeFrom="column">
+              <wp:posOffset>-605790</wp:posOffset>
+            </wp:positionH>
+            <wp:positionV relativeFrom="paragraph">
+              <wp:posOffset>227330</wp:posOffset>
+            </wp:positionV>
+            <wp:extent cx="6988810" cy="4610100"/>
+            <wp:effectExtent l="0" t="0" r="0" b="0"/>
+            <wp:wrapSquare wrapText="largest"/>
+            <wp:docPr id="42" name="Image6" descr=""/>
+            <wp:cNvGraphicFramePr>
+              <a:graphicFrameLocks xmlns:a="http://schemas.openxmlformats.org/drawingml/2006/main" noChangeAspect="1"/>
+            </wp:cNvGraphicFramePr>
+            <a:graphic xmlns:a="http://schemas.openxmlformats.org/drawingml/2006/main">
+              <a:graphicData uri="http://schemas.openxmlformats.org/drawingml/2006/picture">
+                <pic:pic xmlns:pic="http://schemas.openxmlformats.org/drawingml/2006/picture">
+                  <pic:nvPicPr>
+                    <pic:cNvPr id="42" name="Image6" descr=""/>
+                    <pic:cNvPicPr>
+                      <a:picLocks noChangeAspect="1" noChangeArrowheads="1"/>
+                    </pic:cNvPicPr>
+                  </pic:nvPicPr>
+                  <pic:blipFill>
+                    <a:blip r:embed="rId15"/>
+                    <a:stretch>
+                      <a:fillRect/>
+                    </a:stretch>
+                  </pic:blipFill>
+                  <pic:spPr bwMode="auto">
+                    <a:xfrm>
+                      <a:off x="0" y="0"/>
+                      <a:ext cx="6988810" cy="4610100"/>
+                    </a:xfrm>
+                    <a:prstGeom prst="rect">
+                      <a:avLst/>
+                    </a:prstGeom>
+                  </pic:spPr>
+                </pic:pic>
+              </a:graphicData>
+            </a:graphic>
+          </wp:anchor>
+        </w:drawing>
+      </w:r>
+      <w:r>
+        <w:rPr>
+          <w:b/>
+          <w:bCs/>
+          <w:sz w:val="24"/>
+          <w:szCs w:val="24"/>
+        </w:rPr>
+        <w:t>Making turns</w:t>
       </w:r>
     </w:p>
     <w:sectPr>

</xml_diff>